<commit_message>
Written DDS files, modified Delay() to usec
Written contents for DDS.c and DDS.h - now works!
modified Delay() function to be in micro seconds.
Created header for display.h as caused compilation errors without.
</commit_message>
<xml_diff>
--- a/Datasheets/D&C board edge connector.docx
+++ b/Datasheets/D&C board edge connector.docx
@@ -1,6 +1,6 @@
 
 <file path=word/document.xml><?xml version="1.0" encoding="utf-8"?>
-<w:document xmlns:wpc="http://schemas.microsoft.com/office/word/2010/wordprocessingCanvas" xmlns:mc="http://schemas.openxmlformats.org/markup-compatibility/2006" xmlns:o="urn:schemas-microsoft-com:office:office" xmlns:r="http://schemas.openxmlformats.org/officeDocument/2006/relationships" xmlns:m="http://schemas.openxmlformats.org/officeDocument/2006/math" xmlns:v="urn:schemas-microsoft-com:vml" xmlns:wp14="http://schemas.microsoft.com/office/word/2010/wordprocessingDrawing" xmlns:wp="http://schemas.openxmlformats.org/drawingml/2006/wordprocessingDrawing" xmlns:w10="urn:schemas-microsoft-com:office:word" xmlns:w="http://schemas.openxmlformats.org/wordprocessingml/2006/main" xmlns:w14="http://schemas.microsoft.com/office/word/2010/wordml" xmlns:wpg="http://schemas.microsoft.com/office/word/2010/wordprocessingGroup" xmlns:wpi="http://schemas.microsoft.com/office/word/2010/wordprocessingInk" xmlns:wne="http://schemas.microsoft.com/office/word/2006/wordml" xmlns:wps="http://schemas.microsoft.com/office/word/2010/wordprocessingShape" mc:Ignorable="w14 wp14">
+<w:document xmlns:wpc="http://schemas.microsoft.com/office/word/2010/wordprocessingCanvas" xmlns:mc="http://schemas.openxmlformats.org/markup-compatibility/2006" xmlns:o="urn:schemas-microsoft-com:office:office" xmlns:r="http://schemas.openxmlformats.org/officeDocument/2006/relationships" xmlns:m="http://schemas.openxmlformats.org/officeDocument/2006/math" xmlns:v="urn:schemas-microsoft-com:vml" xmlns:wp14="http://schemas.microsoft.com/office/word/2010/wordprocessingDrawing" xmlns:wp="http://schemas.openxmlformats.org/drawingml/2006/wordprocessingDrawing" xmlns:w10="urn:schemas-microsoft-com:office:word" xmlns:w="http://schemas.openxmlformats.org/wordprocessingml/2006/main" xmlns:w14="http://schemas.microsoft.com/office/word/2010/wordml" xmlns:w15="http://schemas.microsoft.com/office/word/2012/wordml" xmlns:wpg="http://schemas.microsoft.com/office/word/2010/wordprocessingGroup" xmlns:wpi="http://schemas.microsoft.com/office/word/2010/wordprocessingInk" xmlns:wne="http://schemas.microsoft.com/office/word/2006/wordml" xmlns:wps="http://schemas.microsoft.com/office/word/2010/wordprocessingShape" mc:Ignorable="w14 w15 wp14">
   <w:body>
     <w:p>
       <w:pPr>
@@ -42,14 +42,6 @@
         <w:gridCol w:w="2063"/>
       </w:tblGrid>
       <w:tr>
-        <w:tblPrEx>
-          <w:tblCellMar>
-            <w:top w:w="0" w:type="dxa"/>
-            <w:left w:w="0" w:type="dxa"/>
-            <w:bottom w:w="0" w:type="dxa"/>
-            <w:right w:w="0" w:type="dxa"/>
-          </w:tblCellMar>
-        </w:tblPrEx>
         <w:trPr>
           <w:trHeight w:hRule="exact" w:val="293"/>
         </w:trPr>
@@ -215,14 +207,6 @@
         </w:tc>
       </w:tr>
       <w:tr>
-        <w:tblPrEx>
-          <w:tblCellMar>
-            <w:top w:w="0" w:type="dxa"/>
-            <w:left w:w="0" w:type="dxa"/>
-            <w:bottom w:w="0" w:type="dxa"/>
-            <w:right w:w="0" w:type="dxa"/>
-          </w:tblCellMar>
-        </w:tblPrEx>
         <w:trPr>
           <w:trHeight w:hRule="exact" w:val="283"/>
         </w:trPr>
@@ -341,14 +325,6 @@
         </w:tc>
       </w:tr>
       <w:tr>
-        <w:tblPrEx>
-          <w:tblCellMar>
-            <w:top w:w="0" w:type="dxa"/>
-            <w:left w:w="0" w:type="dxa"/>
-            <w:bottom w:w="0" w:type="dxa"/>
-            <w:right w:w="0" w:type="dxa"/>
-          </w:tblCellMar>
-        </w:tblPrEx>
         <w:trPr>
           <w:trHeight w:hRule="exact" w:val="288"/>
         </w:trPr>
@@ -439,14 +415,6 @@
         </w:tc>
       </w:tr>
       <w:tr>
-        <w:tblPrEx>
-          <w:tblCellMar>
-            <w:top w:w="0" w:type="dxa"/>
-            <w:left w:w="0" w:type="dxa"/>
-            <w:bottom w:w="0" w:type="dxa"/>
-            <w:right w:w="0" w:type="dxa"/>
-          </w:tblCellMar>
-        </w:tblPrEx>
         <w:trPr>
           <w:trHeight w:hRule="exact" w:val="288"/>
         </w:trPr>
@@ -546,14 +514,6 @@
         </w:tc>
       </w:tr>
       <w:tr>
-        <w:tblPrEx>
-          <w:tblCellMar>
-            <w:top w:w="0" w:type="dxa"/>
-            <w:left w:w="0" w:type="dxa"/>
-            <w:bottom w:w="0" w:type="dxa"/>
-            <w:right w:w="0" w:type="dxa"/>
-          </w:tblCellMar>
-        </w:tblPrEx>
         <w:trPr>
           <w:trHeight w:hRule="exact" w:val="283"/>
         </w:trPr>
@@ -656,14 +616,6 @@
         </w:tc>
       </w:tr>
       <w:tr>
-        <w:tblPrEx>
-          <w:tblCellMar>
-            <w:top w:w="0" w:type="dxa"/>
-            <w:left w:w="0" w:type="dxa"/>
-            <w:bottom w:w="0" w:type="dxa"/>
-            <w:right w:w="0" w:type="dxa"/>
-          </w:tblCellMar>
-        </w:tblPrEx>
         <w:trPr>
           <w:trHeight w:hRule="exact" w:val="288"/>
         </w:trPr>
@@ -754,14 +706,6 @@
         </w:tc>
       </w:tr>
       <w:tr>
-        <w:tblPrEx>
-          <w:tblCellMar>
-            <w:top w:w="0" w:type="dxa"/>
-            <w:left w:w="0" w:type="dxa"/>
-            <w:bottom w:w="0" w:type="dxa"/>
-            <w:right w:w="0" w:type="dxa"/>
-          </w:tblCellMar>
-        </w:tblPrEx>
         <w:trPr>
           <w:trHeight w:hRule="exact" w:val="283"/>
         </w:trPr>
@@ -882,14 +826,6 @@
         </w:tc>
       </w:tr>
       <w:tr>
-        <w:tblPrEx>
-          <w:tblCellMar>
-            <w:top w:w="0" w:type="dxa"/>
-            <w:left w:w="0" w:type="dxa"/>
-            <w:bottom w:w="0" w:type="dxa"/>
-            <w:right w:w="0" w:type="dxa"/>
-          </w:tblCellMar>
-        </w:tblPrEx>
         <w:trPr>
           <w:trHeight w:hRule="exact" w:val="288"/>
         </w:trPr>
@@ -1004,14 +940,6 @@
         </w:tc>
       </w:tr>
       <w:tr>
-        <w:tblPrEx>
-          <w:tblCellMar>
-            <w:top w:w="0" w:type="dxa"/>
-            <w:left w:w="0" w:type="dxa"/>
-            <w:bottom w:w="0" w:type="dxa"/>
-            <w:right w:w="0" w:type="dxa"/>
-          </w:tblCellMar>
-        </w:tblPrEx>
         <w:trPr>
           <w:trHeight w:hRule="exact" w:val="284"/>
         </w:trPr>
@@ -1114,14 +1042,6 @@
         </w:tc>
       </w:tr>
       <w:tr>
-        <w:tblPrEx>
-          <w:tblCellMar>
-            <w:top w:w="0" w:type="dxa"/>
-            <w:left w:w="0" w:type="dxa"/>
-            <w:bottom w:w="0" w:type="dxa"/>
-            <w:right w:w="0" w:type="dxa"/>
-          </w:tblCellMar>
-        </w:tblPrEx>
         <w:trPr>
           <w:trHeight w:hRule="exact" w:val="288"/>
         </w:trPr>
@@ -1240,14 +1160,6 @@
         </w:tc>
       </w:tr>
       <w:tr>
-        <w:tblPrEx>
-          <w:tblCellMar>
-            <w:top w:w="0" w:type="dxa"/>
-            <w:left w:w="0" w:type="dxa"/>
-            <w:bottom w:w="0" w:type="dxa"/>
-            <w:right w:w="0" w:type="dxa"/>
-          </w:tblCellMar>
-        </w:tblPrEx>
         <w:trPr>
           <w:trHeight w:hRule="exact" w:val="288"/>
         </w:trPr>
@@ -1338,14 +1250,6 @@
         </w:tc>
       </w:tr>
       <w:tr>
-        <w:tblPrEx>
-          <w:tblCellMar>
-            <w:top w:w="0" w:type="dxa"/>
-            <w:left w:w="0" w:type="dxa"/>
-            <w:bottom w:w="0" w:type="dxa"/>
-            <w:right w:w="0" w:type="dxa"/>
-          </w:tblCellMar>
-        </w:tblPrEx>
         <w:trPr>
           <w:trHeight w:hRule="exact" w:val="283"/>
         </w:trPr>
@@ -1448,14 +1352,6 @@
         </w:tc>
       </w:tr>
       <w:tr>
-        <w:tblPrEx>
-          <w:tblCellMar>
-            <w:top w:w="0" w:type="dxa"/>
-            <w:left w:w="0" w:type="dxa"/>
-            <w:bottom w:w="0" w:type="dxa"/>
-            <w:right w:w="0" w:type="dxa"/>
-          </w:tblCellMar>
-        </w:tblPrEx>
         <w:trPr>
           <w:trHeight w:hRule="exact" w:val="288"/>
         </w:trPr>
@@ -1558,14 +1454,6 @@
         </w:tc>
       </w:tr>
       <w:tr>
-        <w:tblPrEx>
-          <w:tblCellMar>
-            <w:top w:w="0" w:type="dxa"/>
-            <w:left w:w="0" w:type="dxa"/>
-            <w:bottom w:w="0" w:type="dxa"/>
-            <w:right w:w="0" w:type="dxa"/>
-          </w:tblCellMar>
-        </w:tblPrEx>
         <w:trPr>
           <w:trHeight w:hRule="exact" w:val="283"/>
         </w:trPr>
@@ -1668,14 +1556,6 @@
         </w:tc>
       </w:tr>
       <w:tr>
-        <w:tblPrEx>
-          <w:tblCellMar>
-            <w:top w:w="0" w:type="dxa"/>
-            <w:left w:w="0" w:type="dxa"/>
-            <w:bottom w:w="0" w:type="dxa"/>
-            <w:right w:w="0" w:type="dxa"/>
-          </w:tblCellMar>
-        </w:tblPrEx>
         <w:trPr>
           <w:trHeight w:hRule="exact" w:val="288"/>
         </w:trPr>
@@ -1778,14 +1658,6 @@
         </w:tc>
       </w:tr>
       <w:tr>
-        <w:tblPrEx>
-          <w:tblCellMar>
-            <w:top w:w="0" w:type="dxa"/>
-            <w:left w:w="0" w:type="dxa"/>
-            <w:bottom w:w="0" w:type="dxa"/>
-            <w:right w:w="0" w:type="dxa"/>
-          </w:tblCellMar>
-        </w:tblPrEx>
         <w:trPr>
           <w:trHeight w:hRule="exact" w:val="283"/>
         </w:trPr>
@@ -1888,14 +1760,6 @@
         </w:tc>
       </w:tr>
       <w:tr>
-        <w:tblPrEx>
-          <w:tblCellMar>
-            <w:top w:w="0" w:type="dxa"/>
-            <w:left w:w="0" w:type="dxa"/>
-            <w:bottom w:w="0" w:type="dxa"/>
-            <w:right w:w="0" w:type="dxa"/>
-          </w:tblCellMar>
-        </w:tblPrEx>
         <w:trPr>
           <w:trHeight w:hRule="exact" w:val="288"/>
         </w:trPr>
@@ -1998,14 +1862,6 @@
         </w:tc>
       </w:tr>
       <w:tr>
-        <w:tblPrEx>
-          <w:tblCellMar>
-            <w:top w:w="0" w:type="dxa"/>
-            <w:left w:w="0" w:type="dxa"/>
-            <w:bottom w:w="0" w:type="dxa"/>
-            <w:right w:w="0" w:type="dxa"/>
-          </w:tblCellMar>
-        </w:tblPrEx>
         <w:trPr>
           <w:trHeight w:hRule="exact" w:val="288"/>
         </w:trPr>
@@ -2124,14 +1980,6 @@
         </w:tc>
       </w:tr>
       <w:tr>
-        <w:tblPrEx>
-          <w:tblCellMar>
-            <w:top w:w="0" w:type="dxa"/>
-            <w:left w:w="0" w:type="dxa"/>
-            <w:bottom w:w="0" w:type="dxa"/>
-            <w:right w:w="0" w:type="dxa"/>
-          </w:tblCellMar>
-        </w:tblPrEx>
         <w:trPr>
           <w:trHeight w:hRule="exact" w:val="283"/>
         </w:trPr>
@@ -2222,14 +2070,6 @@
         </w:tc>
       </w:tr>
       <w:tr>
-        <w:tblPrEx>
-          <w:tblCellMar>
-            <w:top w:w="0" w:type="dxa"/>
-            <w:left w:w="0" w:type="dxa"/>
-            <w:bottom w:w="0" w:type="dxa"/>
-            <w:right w:w="0" w:type="dxa"/>
-          </w:tblCellMar>
-        </w:tblPrEx>
         <w:trPr>
           <w:trHeight w:hRule="exact" w:val="288"/>
         </w:trPr>
@@ -2335,14 +2175,6 @@
         </w:tc>
       </w:tr>
       <w:tr>
-        <w:tblPrEx>
-          <w:tblCellMar>
-            <w:top w:w="0" w:type="dxa"/>
-            <w:left w:w="0" w:type="dxa"/>
-            <w:bottom w:w="0" w:type="dxa"/>
-            <w:right w:w="0" w:type="dxa"/>
-          </w:tblCellMar>
-        </w:tblPrEx>
         <w:trPr>
           <w:trHeight w:hRule="exact" w:val="284"/>
         </w:trPr>
@@ -2463,14 +2295,6 @@
         </w:tc>
       </w:tr>
       <w:tr>
-        <w:tblPrEx>
-          <w:tblCellMar>
-            <w:top w:w="0" w:type="dxa"/>
-            <w:left w:w="0" w:type="dxa"/>
-            <w:bottom w:w="0" w:type="dxa"/>
-            <w:right w:w="0" w:type="dxa"/>
-          </w:tblCellMar>
-        </w:tblPrEx>
         <w:trPr>
           <w:trHeight w:hRule="exact" w:val="288"/>
         </w:trPr>
@@ -2567,14 +2391,6 @@
         </w:tc>
       </w:tr>
       <w:tr>
-        <w:tblPrEx>
-          <w:tblCellMar>
-            <w:top w:w="0" w:type="dxa"/>
-            <w:left w:w="0" w:type="dxa"/>
-            <w:bottom w:w="0" w:type="dxa"/>
-            <w:right w:w="0" w:type="dxa"/>
-          </w:tblCellMar>
-        </w:tblPrEx>
         <w:trPr>
           <w:trHeight w:hRule="exact" w:val="288"/>
         </w:trPr>
@@ -2677,14 +2493,6 @@
         </w:tc>
       </w:tr>
       <w:tr>
-        <w:tblPrEx>
-          <w:tblCellMar>
-            <w:top w:w="0" w:type="dxa"/>
-            <w:left w:w="0" w:type="dxa"/>
-            <w:bottom w:w="0" w:type="dxa"/>
-            <w:right w:w="0" w:type="dxa"/>
-          </w:tblCellMar>
-        </w:tblPrEx>
         <w:trPr>
           <w:trHeight w:hRule="exact" w:val="283"/>
         </w:trPr>
@@ -2775,14 +2583,6 @@
         </w:tc>
       </w:tr>
       <w:tr>
-        <w:tblPrEx>
-          <w:tblCellMar>
-            <w:top w:w="0" w:type="dxa"/>
-            <w:left w:w="0" w:type="dxa"/>
-            <w:bottom w:w="0" w:type="dxa"/>
-            <w:right w:w="0" w:type="dxa"/>
-          </w:tblCellMar>
-        </w:tblPrEx>
         <w:trPr>
           <w:trHeight w:hRule="exact" w:val="288"/>
         </w:trPr>
@@ -2885,14 +2685,6 @@
         </w:tc>
       </w:tr>
       <w:tr>
-        <w:tblPrEx>
-          <w:tblCellMar>
-            <w:top w:w="0" w:type="dxa"/>
-            <w:left w:w="0" w:type="dxa"/>
-            <w:bottom w:w="0" w:type="dxa"/>
-            <w:right w:w="0" w:type="dxa"/>
-          </w:tblCellMar>
-        </w:tblPrEx>
         <w:trPr>
           <w:trHeight w:hRule="exact" w:val="283"/>
         </w:trPr>
@@ -3011,14 +2803,6 @@
         </w:tc>
       </w:tr>
       <w:tr>
-        <w:tblPrEx>
-          <w:tblCellMar>
-            <w:top w:w="0" w:type="dxa"/>
-            <w:left w:w="0" w:type="dxa"/>
-            <w:bottom w:w="0" w:type="dxa"/>
-            <w:right w:w="0" w:type="dxa"/>
-          </w:tblCellMar>
-        </w:tblPrEx>
         <w:trPr>
           <w:trHeight w:hRule="exact" w:val="288"/>
         </w:trPr>
@@ -3121,14 +2905,6 @@
         </w:tc>
       </w:tr>
       <w:tr>
-        <w:tblPrEx>
-          <w:tblCellMar>
-            <w:top w:w="0" w:type="dxa"/>
-            <w:left w:w="0" w:type="dxa"/>
-            <w:bottom w:w="0" w:type="dxa"/>
-            <w:right w:w="0" w:type="dxa"/>
-          </w:tblCellMar>
-        </w:tblPrEx>
         <w:trPr>
           <w:trHeight w:hRule="exact" w:val="283"/>
         </w:trPr>
@@ -3231,14 +3007,6 @@
         </w:tc>
       </w:tr>
       <w:tr>
-        <w:tblPrEx>
-          <w:tblCellMar>
-            <w:top w:w="0" w:type="dxa"/>
-            <w:left w:w="0" w:type="dxa"/>
-            <w:bottom w:w="0" w:type="dxa"/>
-            <w:right w:w="0" w:type="dxa"/>
-          </w:tblCellMar>
-        </w:tblPrEx>
         <w:trPr>
           <w:trHeight w:hRule="exact" w:val="288"/>
         </w:trPr>
@@ -3341,14 +3109,6 @@
         </w:tc>
       </w:tr>
       <w:tr>
-        <w:tblPrEx>
-          <w:tblCellMar>
-            <w:top w:w="0" w:type="dxa"/>
-            <w:left w:w="0" w:type="dxa"/>
-            <w:bottom w:w="0" w:type="dxa"/>
-            <w:right w:w="0" w:type="dxa"/>
-          </w:tblCellMar>
-        </w:tblPrEx>
         <w:trPr>
           <w:trHeight w:hRule="exact" w:val="288"/>
         </w:trPr>
@@ -3451,14 +3211,6 @@
         </w:tc>
       </w:tr>
       <w:tr>
-        <w:tblPrEx>
-          <w:tblCellMar>
-            <w:top w:w="0" w:type="dxa"/>
-            <w:left w:w="0" w:type="dxa"/>
-            <w:bottom w:w="0" w:type="dxa"/>
-            <w:right w:w="0" w:type="dxa"/>
-          </w:tblCellMar>
-        </w:tblPrEx>
         <w:trPr>
           <w:trHeight w:hRule="exact" w:val="283"/>
         </w:trPr>
@@ -3561,14 +3313,6 @@
         </w:tc>
       </w:tr>
       <w:tr>
-        <w:tblPrEx>
-          <w:tblCellMar>
-            <w:top w:w="0" w:type="dxa"/>
-            <w:left w:w="0" w:type="dxa"/>
-            <w:bottom w:w="0" w:type="dxa"/>
-            <w:right w:w="0" w:type="dxa"/>
-          </w:tblCellMar>
-        </w:tblPrEx>
         <w:trPr>
           <w:trHeight w:hRule="exact" w:val="288"/>
         </w:trPr>
@@ -3659,14 +3403,6 @@
         </w:tc>
       </w:tr>
       <w:tr>
-        <w:tblPrEx>
-          <w:tblCellMar>
-            <w:top w:w="0" w:type="dxa"/>
-            <w:left w:w="0" w:type="dxa"/>
-            <w:bottom w:w="0" w:type="dxa"/>
-            <w:right w:w="0" w:type="dxa"/>
-          </w:tblCellMar>
-        </w:tblPrEx>
         <w:trPr>
           <w:trHeight w:hRule="exact" w:val="289"/>
         </w:trPr>
@@ -3881,8 +3617,10 @@
               <w:jc w:val="center"/>
             </w:pPr>
             <w:r>
-              <w:t>J7-2 (E3)</w:t>
-            </w:r>
+              <w:t>NOT REQUIRED!!</w:t>
+            </w:r>
+            <w:bookmarkStart w:id="0" w:name="_GoBack"/>
+            <w:bookmarkEnd w:id="0"/>
           </w:p>
         </w:tc>
       </w:tr>
@@ -4179,8 +3917,6 @@
         </w:rPr>
         <w:t>DDS in Serial Mode</w:t>
       </w:r>
-      <w:bookmarkStart w:id="0" w:name="_GoBack"/>
-      <w:bookmarkEnd w:id="0"/>
     </w:p>
     <w:sectPr>
       <w:pgSz w:w="11904" w:h="16843"/>
@@ -4193,7 +3929,7 @@
 </file>
 
 <file path=word/styles.xml><?xml version="1.0" encoding="utf-8"?>
-<w:styles xmlns:mc="http://schemas.openxmlformats.org/markup-compatibility/2006" xmlns:r="http://schemas.openxmlformats.org/officeDocument/2006/relationships" xmlns:w="http://schemas.openxmlformats.org/wordprocessingml/2006/main" xmlns:w14="http://schemas.microsoft.com/office/word/2010/wordml" mc:Ignorable="w14">
+<w:styles xmlns:mc="http://schemas.openxmlformats.org/markup-compatibility/2006" xmlns:r="http://schemas.openxmlformats.org/officeDocument/2006/relationships" xmlns:w="http://schemas.openxmlformats.org/wordprocessingml/2006/main" xmlns:w14="http://schemas.microsoft.com/office/word/2010/wordml" xmlns:w15="http://schemas.microsoft.com/office/word/2012/wordml" mc:Ignorable="w14 w15">
   <w:docDefaults>
     <w:rPrDefault>
       <w:rPr>
@@ -4209,144 +3945,378 @@
       </w:pPr>
     </w:pPrDefault>
   </w:docDefaults>
-  <w:latentStyles w:defLockedState="0" w:defUIPriority="99" w:defSemiHidden="1" w:defUnhideWhenUsed="1" w:defQFormat="0" w:count="267">
-    <w:lsdException w:name="Normal" w:semiHidden="0" w:uiPriority="0" w:unhideWhenUsed="0" w:qFormat="1"/>
-    <w:lsdException w:name="heading 1" w:semiHidden="0" w:uiPriority="9" w:unhideWhenUsed="0" w:qFormat="1"/>
-    <w:lsdException w:name="heading 2" w:uiPriority="9" w:qFormat="1"/>
-    <w:lsdException w:name="heading 3" w:uiPriority="9" w:qFormat="1"/>
-    <w:lsdException w:name="heading 4" w:uiPriority="9" w:qFormat="1"/>
-    <w:lsdException w:name="heading 5" w:uiPriority="9" w:qFormat="1"/>
-    <w:lsdException w:name="heading 6" w:uiPriority="9" w:qFormat="1"/>
-    <w:lsdException w:name="heading 7" w:uiPriority="9" w:qFormat="1"/>
-    <w:lsdException w:name="heading 8" w:uiPriority="9" w:qFormat="1"/>
-    <w:lsdException w:name="heading 9" w:uiPriority="9" w:qFormat="1"/>
-    <w:lsdException w:name="toc 1" w:uiPriority="39"/>
-    <w:lsdException w:name="toc 2" w:uiPriority="39"/>
-    <w:lsdException w:name="toc 3" w:uiPriority="39"/>
-    <w:lsdException w:name="toc 4" w:uiPriority="39"/>
-    <w:lsdException w:name="toc 5" w:uiPriority="39"/>
-    <w:lsdException w:name="toc 6" w:uiPriority="39"/>
-    <w:lsdException w:name="toc 7" w:uiPriority="39"/>
-    <w:lsdException w:name="toc 8" w:uiPriority="39"/>
-    <w:lsdException w:name="toc 9" w:uiPriority="39"/>
-    <w:lsdException w:name="caption" w:uiPriority="35" w:qFormat="1"/>
-    <w:lsdException w:name="Title" w:semiHidden="0" w:uiPriority="10" w:unhideWhenUsed="0" w:qFormat="1"/>
-    <w:lsdException w:name="Default Paragraph Font" w:unhideWhenUsed="0"/>
-    <w:lsdException w:name="Subtitle" w:semiHidden="0" w:uiPriority="11" w:unhideWhenUsed="0" w:qFormat="1"/>
-    <w:lsdException w:name="Strong" w:semiHidden="0" w:uiPriority="22" w:unhideWhenUsed="0" w:qFormat="1"/>
-    <w:lsdException w:name="Emphasis" w:semiHidden="0" w:uiPriority="20" w:unhideWhenUsed="0" w:qFormat="1"/>
-    <w:lsdException w:name="Table Grid" w:semiHidden="0" w:uiPriority="59" w:unhideWhenUsed="0"/>
-    <w:lsdException w:name="Placeholder Text" w:unhideWhenUsed="0"/>
-    <w:lsdException w:name="No Spacing" w:semiHidden="0" w:uiPriority="1" w:unhideWhenUsed="0" w:qFormat="1"/>
-    <w:lsdException w:name="Light Shading" w:semiHidden="0" w:uiPriority="60" w:unhideWhenUsed="0"/>
-    <w:lsdException w:name="Light List" w:semiHidden="0" w:uiPriority="61" w:unhideWhenUsed="0"/>
-    <w:lsdException w:name="Light Grid" w:semiHidden="0" w:uiPriority="62" w:unhideWhenUsed="0"/>
-    <w:lsdException w:name="Medium Shading 1" w:semiHidden="0" w:uiPriority="63" w:unhideWhenUsed="0"/>
-    <w:lsdException w:name="Medium Shading 2" w:semiHidden="0" w:uiPriority="64" w:unhideWhenUsed="0"/>
-    <w:lsdException w:name="Medium List 1" w:semiHidden="0" w:uiPriority="65" w:unhideWhenUsed="0"/>
-    <w:lsdException w:name="Medium List 2" w:semiHidden="0" w:uiPriority="66" w:unhideWhenUsed="0"/>
-    <w:lsdException w:name="Medium Grid 1" w:semiHidden="0" w:uiPriority="67" w:unhideWhenUsed="0"/>
-    <w:lsdException w:name="Medium Grid 2" w:semiHidden="0" w:uiPriority="68" w:unhideWhenUsed="0"/>
-    <w:lsdException w:name="Medium Grid 3" w:semiHidden="0" w:uiPriority="69" w:unhideWhenUsed="0"/>
-    <w:lsdException w:name="Dark List" w:semiHidden="0" w:uiPriority="70" w:unhideWhenUsed="0"/>
-    <w:lsdException w:name="Colorful Shading" w:semiHidden="0" w:uiPriority="71" w:unhideWhenUsed="0"/>
-    <w:lsdException w:name="Colorful List" w:semiHidden="0" w:uiPriority="72" w:unhideWhenUsed="0"/>
-    <w:lsdException w:name="Colorful Grid" w:semiHidden="0" w:uiPriority="73" w:unhideWhenUsed="0"/>
-    <w:lsdException w:name="Light Shading Accent 1" w:semiHidden="0" w:uiPriority="60" w:unhideWhenUsed="0"/>
-    <w:lsdException w:name="Light List Accent 1" w:semiHidden="0" w:uiPriority="61" w:unhideWhenUsed="0"/>
-    <w:lsdException w:name="Light Grid Accent 1" w:semiHidden="0" w:uiPriority="62" w:unhideWhenUsed="0"/>
-    <w:lsdException w:name="Medium Shading 1 Accent 1" w:semiHidden="0" w:uiPriority="63" w:unhideWhenUsed="0"/>
-    <w:lsdException w:name="Medium Shading 2 Accent 1" w:semiHidden="0" w:uiPriority="64" w:unhideWhenUsed="0"/>
-    <w:lsdException w:name="Medium List 1 Accent 1" w:semiHidden="0" w:uiPriority="65" w:unhideWhenUsed="0"/>
-    <w:lsdException w:name="Revision" w:unhideWhenUsed="0"/>
-    <w:lsdException w:name="List Paragraph" w:semiHidden="0" w:uiPriority="34" w:unhideWhenUsed="0" w:qFormat="1"/>
-    <w:lsdException w:name="Quote" w:semiHidden="0" w:uiPriority="29" w:unhideWhenUsed="0" w:qFormat="1"/>
-    <w:lsdException w:name="Intense Quote" w:semiHidden="0" w:uiPriority="30" w:unhideWhenUsed="0" w:qFormat="1"/>
-    <w:lsdException w:name="Medium List 2 Accent 1" w:semiHidden="0" w:uiPriority="66" w:unhideWhenUsed="0"/>
-    <w:lsdException w:name="Medium Grid 1 Accent 1" w:semiHidden="0" w:uiPriority="67" w:unhideWhenUsed="0"/>
-    <w:lsdException w:name="Medium Grid 2 Accent 1" w:semiHidden="0" w:uiPriority="68" w:unhideWhenUsed="0"/>
-    <w:lsdException w:name="Medium Grid 3 Accent 1" w:semiHidden="0" w:uiPriority="69" w:unhideWhenUsed="0"/>
-    <w:lsdException w:name="Dark List Accent 1" w:semiHidden="0" w:uiPriority="70" w:unhideWhenUsed="0"/>
-    <w:lsdException w:name="Colorful Shading Accent 1" w:semiHidden="0" w:uiPriority="71" w:unhideWhenUsed="0"/>
-    <w:lsdException w:name="Colorful List Accent 1" w:semiHidden="0" w:uiPriority="72" w:unhideWhenUsed="0"/>
-    <w:lsdException w:name="Colorful Grid Accent 1" w:semiHidden="0" w:uiPriority="73" w:unhideWhenUsed="0"/>
-    <w:lsdException w:name="Light Shading Accent 2" w:semiHidden="0" w:uiPriority="60" w:unhideWhenUsed="0"/>
-    <w:lsdException w:name="Light List Accent 2" w:semiHidden="0" w:uiPriority="61" w:unhideWhenUsed="0"/>
-    <w:lsdException w:name="Light Grid Accent 2" w:semiHidden="0" w:uiPriority="62" w:unhideWhenUsed="0"/>
-    <w:lsdException w:name="Medium Shading 1 Accent 2" w:semiHidden="0" w:uiPriority="63" w:unhideWhenUsed="0"/>
-    <w:lsdException w:name="Medium Shading 2 Accent 2" w:semiHidden="0" w:uiPriority="64" w:unhideWhenUsed="0"/>
-    <w:lsdException w:name="Medium List 1 Accent 2" w:semiHidden="0" w:uiPriority="65" w:unhideWhenUsed="0"/>
-    <w:lsdException w:name="Medium List 2 Accent 2" w:semiHidden="0" w:uiPriority="66" w:unhideWhenUsed="0"/>
-    <w:lsdException w:name="Medium Grid 1 Accent 2" w:semiHidden="0" w:uiPriority="67" w:unhideWhenUsed="0"/>
-    <w:lsdException w:name="Medium Grid 2 Accent 2" w:semiHidden="0" w:uiPriority="68" w:unhideWhenUsed="0"/>
-    <w:lsdException w:name="Medium Grid 3 Accent 2" w:semiHidden="0" w:uiPriority="69" w:unhideWhenUsed="0"/>
-    <w:lsdException w:name="Dark List Accent 2" w:semiHidden="0" w:uiPriority="70" w:unhideWhenUsed="0"/>
-    <w:lsdException w:name="Colorful Shading Accent 2" w:semiHidden="0" w:uiPriority="71" w:unhideWhenUsed="0"/>
-    <w:lsdException w:name="Colorful List Accent 2" w:semiHidden="0" w:uiPriority="72" w:unhideWhenUsed="0"/>
-    <w:lsdException w:name="Colorful Grid Accent 2" w:semiHidden="0" w:uiPriority="73" w:unhideWhenUsed="0"/>
-    <w:lsdException w:name="Light Shading Accent 3" w:semiHidden="0" w:uiPriority="60" w:unhideWhenUsed="0"/>
-    <w:lsdException w:name="Light List Accent 3" w:semiHidden="0" w:uiPriority="61" w:unhideWhenUsed="0"/>
-    <w:lsdException w:name="Light Grid Accent 3" w:semiHidden="0" w:uiPriority="62" w:unhideWhenUsed="0"/>
-    <w:lsdException w:name="Medium Shading 1 Accent 3" w:semiHidden="0" w:uiPriority="63" w:unhideWhenUsed="0"/>
-    <w:lsdException w:name="Medium Shading 2 Accent 3" w:semiHidden="0" w:uiPriority="64" w:unhideWhenUsed="0"/>
-    <w:lsdException w:name="Medium List 1 Accent 3" w:semiHidden="0" w:uiPriority="65" w:unhideWhenUsed="0"/>
-    <w:lsdException w:name="Medium List 2 Accent 3" w:semiHidden="0" w:uiPriority="66" w:unhideWhenUsed="0"/>
-    <w:lsdException w:name="Medium Grid 1 Accent 3" w:semiHidden="0" w:uiPriority="67" w:unhideWhenUsed="0"/>
-    <w:lsdException w:name="Medium Grid 2 Accent 3" w:semiHidden="0" w:uiPriority="68" w:unhideWhenUsed="0"/>
-    <w:lsdException w:name="Medium Grid 3 Accent 3" w:semiHidden="0" w:uiPriority="69" w:unhideWhenUsed="0"/>
-    <w:lsdException w:name="Dark List Accent 3" w:semiHidden="0" w:uiPriority="70" w:unhideWhenUsed="0"/>
-    <w:lsdException w:name="Colorful Shading Accent 3" w:semiHidden="0" w:uiPriority="71" w:unhideWhenUsed="0"/>
-    <w:lsdException w:name="Colorful List Accent 3" w:semiHidden="0" w:uiPriority="72" w:unhideWhenUsed="0"/>
-    <w:lsdException w:name="Colorful Grid Accent 3" w:semiHidden="0" w:uiPriority="73" w:unhideWhenUsed="0"/>
-    <w:lsdException w:name="Light Shading Accent 4" w:semiHidden="0" w:uiPriority="60" w:unhideWhenUsed="0"/>
-    <w:lsdException w:name="Light List Accent 4" w:semiHidden="0" w:uiPriority="61" w:unhideWhenUsed="0"/>
-    <w:lsdException w:name="Light Grid Accent 4" w:semiHidden="0" w:uiPriority="62" w:unhideWhenUsed="0"/>
-    <w:lsdException w:name="Medium Shading 1 Accent 4" w:semiHidden="0" w:uiPriority="63" w:unhideWhenUsed="0"/>
-    <w:lsdException w:name="Medium Shading 2 Accent 4" w:semiHidden="0" w:uiPriority="64" w:unhideWhenUsed="0"/>
-    <w:lsdException w:name="Medium List 1 Accent 4" w:semiHidden="0" w:uiPriority="65" w:unhideWhenUsed="0"/>
-    <w:lsdException w:name="Medium List 2 Accent 4" w:semiHidden="0" w:uiPriority="66" w:unhideWhenUsed="0"/>
-    <w:lsdException w:name="Medium Grid 1 Accent 4" w:semiHidden="0" w:uiPriority="67" w:unhideWhenUsed="0"/>
-    <w:lsdException w:name="Medium Grid 2 Accent 4" w:semiHidden="0" w:uiPriority="68" w:unhideWhenUsed="0"/>
-    <w:lsdException w:name="Medium Grid 3 Accent 4" w:semiHidden="0" w:uiPriority="69" w:unhideWhenUsed="0"/>
-    <w:lsdException w:name="Dark List Accent 4" w:semiHidden="0" w:uiPriority="70" w:unhideWhenUsed="0"/>
-    <w:lsdException w:name="Colorful Shading Accent 4" w:semiHidden="0" w:uiPriority="71" w:unhideWhenUsed="0"/>
-    <w:lsdException w:name="Colorful List Accent 4" w:semiHidden="0" w:uiPriority="72" w:unhideWhenUsed="0"/>
-    <w:lsdException w:name="Colorful Grid Accent 4" w:semiHidden="0" w:uiPriority="73" w:unhideWhenUsed="0"/>
-    <w:lsdException w:name="Light Shading Accent 5" w:semiHidden="0" w:uiPriority="60" w:unhideWhenUsed="0"/>
-    <w:lsdException w:name="Light List Accent 5" w:semiHidden="0" w:uiPriority="61" w:unhideWhenUsed="0"/>
-    <w:lsdException w:name="Light Grid Accent 5" w:semiHidden="0" w:uiPriority="62" w:unhideWhenUsed="0"/>
-    <w:lsdException w:name="Medium Shading 1 Accent 5" w:semiHidden="0" w:uiPriority="63" w:unhideWhenUsed="0"/>
-    <w:lsdException w:name="Medium Shading 2 Accent 5" w:semiHidden="0" w:uiPriority="64" w:unhideWhenUsed="0"/>
-    <w:lsdException w:name="Medium List 1 Accent 5" w:semiHidden="0" w:uiPriority="65" w:unhideWhenUsed="0"/>
-    <w:lsdException w:name="Medium List 2 Accent 5" w:semiHidden="0" w:uiPriority="66" w:unhideWhenUsed="0"/>
-    <w:lsdException w:name="Medium Grid 1 Accent 5" w:semiHidden="0" w:uiPriority="67" w:unhideWhenUsed="0"/>
-    <w:lsdException w:name="Medium Grid 2 Accent 5" w:semiHidden="0" w:uiPriority="68" w:unhideWhenUsed="0"/>
-    <w:lsdException w:name="Medium Grid 3 Accent 5" w:semiHidden="0" w:uiPriority="69" w:unhideWhenUsed="0"/>
-    <w:lsdException w:name="Dark List Accent 5" w:semiHidden="0" w:uiPriority="70" w:unhideWhenUsed="0"/>
-    <w:lsdException w:name="Colorful Shading Accent 5" w:semiHidden="0" w:uiPriority="71" w:unhideWhenUsed="0"/>
-    <w:lsdException w:name="Colorful List Accent 5" w:semiHidden="0" w:uiPriority="72" w:unhideWhenUsed="0"/>
-    <w:lsdException w:name="Colorful Grid Accent 5" w:semiHidden="0" w:uiPriority="73" w:unhideWhenUsed="0"/>
-    <w:lsdException w:name="Light Shading Accent 6" w:semiHidden="0" w:uiPriority="60" w:unhideWhenUsed="0"/>
-    <w:lsdException w:name="Light List Accent 6" w:semiHidden="0" w:uiPriority="61" w:unhideWhenUsed="0"/>
-    <w:lsdException w:name="Light Grid Accent 6" w:semiHidden="0" w:uiPriority="62" w:unhideWhenUsed="0"/>
-    <w:lsdException w:name="Medium Shading 1 Accent 6" w:semiHidden="0" w:uiPriority="63" w:unhideWhenUsed="0"/>
-    <w:lsdException w:name="Medium Shading 2 Accent 6" w:semiHidden="0" w:uiPriority="64" w:unhideWhenUsed="0"/>
-    <w:lsdException w:name="Medium List 1 Accent 6" w:semiHidden="0" w:uiPriority="65" w:unhideWhenUsed="0"/>
-    <w:lsdException w:name="Medium List 2 Accent 6" w:semiHidden="0" w:uiPriority="66" w:unhideWhenUsed="0"/>
-    <w:lsdException w:name="Medium Grid 1 Accent 6" w:semiHidden="0" w:uiPriority="67" w:unhideWhenUsed="0"/>
-    <w:lsdException w:name="Medium Grid 2 Accent 6" w:semiHidden="0" w:uiPriority="68" w:unhideWhenUsed="0"/>
-    <w:lsdException w:name="Medium Grid 3 Accent 6" w:semiHidden="0" w:uiPriority="69" w:unhideWhenUsed="0"/>
-    <w:lsdException w:name="Dark List Accent 6" w:semiHidden="0" w:uiPriority="70" w:unhideWhenUsed="0"/>
-    <w:lsdException w:name="Colorful Shading Accent 6" w:semiHidden="0" w:uiPriority="71" w:unhideWhenUsed="0"/>
-    <w:lsdException w:name="Colorful List Accent 6" w:semiHidden="0" w:uiPriority="72" w:unhideWhenUsed="0"/>
-    <w:lsdException w:name="Colorful Grid Accent 6" w:semiHidden="0" w:uiPriority="73" w:unhideWhenUsed="0"/>
-    <w:lsdException w:name="Subtle Emphasis" w:semiHidden="0" w:uiPriority="19" w:unhideWhenUsed="0" w:qFormat="1"/>
-    <w:lsdException w:name="Intense Emphasis" w:semiHidden="0" w:uiPriority="21" w:unhideWhenUsed="0" w:qFormat="1"/>
-    <w:lsdException w:name="Subtle Reference" w:semiHidden="0" w:uiPriority="31" w:unhideWhenUsed="0" w:qFormat="1"/>
-    <w:lsdException w:name="Intense Reference" w:semiHidden="0" w:uiPriority="32" w:unhideWhenUsed="0" w:qFormat="1"/>
-    <w:lsdException w:name="Book Title" w:semiHidden="0" w:uiPriority="33" w:unhideWhenUsed="0" w:qFormat="1"/>
-    <w:lsdException w:name="Bibliography" w:uiPriority="37"/>
-    <w:lsdException w:name="TOC Heading" w:uiPriority="39" w:qFormat="1"/>
+  <w:latentStyles w:defLockedState="0" w:defUIPriority="99" w:defSemiHidden="0" w:defUnhideWhenUsed="0" w:defQFormat="0" w:count="371">
+    <w:lsdException w:name="Normal" w:uiPriority="0" w:qFormat="1"/>
+    <w:lsdException w:name="heading 1" w:uiPriority="9" w:qFormat="1"/>
+    <w:lsdException w:name="heading 2" w:semiHidden="1" w:uiPriority="9" w:unhideWhenUsed="1" w:qFormat="1"/>
+    <w:lsdException w:name="heading 3" w:semiHidden="1" w:uiPriority="9" w:unhideWhenUsed="1" w:qFormat="1"/>
+    <w:lsdException w:name="heading 4" w:semiHidden="1" w:uiPriority="9" w:unhideWhenUsed="1" w:qFormat="1"/>
+    <w:lsdException w:name="heading 5" w:semiHidden="1" w:uiPriority="9" w:unhideWhenUsed="1" w:qFormat="1"/>
+    <w:lsdException w:name="heading 6" w:semiHidden="1" w:uiPriority="9" w:unhideWhenUsed="1" w:qFormat="1"/>
+    <w:lsdException w:name="heading 7" w:semiHidden="1" w:uiPriority="9" w:unhideWhenUsed="1" w:qFormat="1"/>
+    <w:lsdException w:name="heading 8" w:semiHidden="1" w:uiPriority="9" w:unhideWhenUsed="1" w:qFormat="1"/>
+    <w:lsdException w:name="heading 9" w:semiHidden="1" w:uiPriority="9" w:unhideWhenUsed="1" w:qFormat="1"/>
+    <w:lsdException w:name="index 1" w:semiHidden="1" w:unhideWhenUsed="1"/>
+    <w:lsdException w:name="index 2" w:semiHidden="1" w:unhideWhenUsed="1"/>
+    <w:lsdException w:name="index 3" w:semiHidden="1" w:unhideWhenUsed="1"/>
+    <w:lsdException w:name="index 4" w:semiHidden="1" w:unhideWhenUsed="1"/>
+    <w:lsdException w:name="index 5" w:semiHidden="1" w:unhideWhenUsed="1"/>
+    <w:lsdException w:name="index 6" w:semiHidden="1" w:unhideWhenUsed="1"/>
+    <w:lsdException w:name="index 7" w:semiHidden="1" w:unhideWhenUsed="1"/>
+    <w:lsdException w:name="index 8" w:semiHidden="1" w:unhideWhenUsed="1"/>
+    <w:lsdException w:name="index 9" w:semiHidden="1" w:unhideWhenUsed="1"/>
+    <w:lsdException w:name="toc 1" w:semiHidden="1" w:uiPriority="39" w:unhideWhenUsed="1"/>
+    <w:lsdException w:name="toc 2" w:semiHidden="1" w:uiPriority="39" w:unhideWhenUsed="1"/>
+    <w:lsdException w:name="toc 3" w:semiHidden="1" w:uiPriority="39" w:unhideWhenUsed="1"/>
+    <w:lsdException w:name="toc 4" w:semiHidden="1" w:uiPriority="39" w:unhideWhenUsed="1"/>
+    <w:lsdException w:name="toc 5" w:semiHidden="1" w:uiPriority="39" w:unhideWhenUsed="1"/>
+    <w:lsdException w:name="toc 6" w:semiHidden="1" w:uiPriority="39" w:unhideWhenUsed="1"/>
+    <w:lsdException w:name="toc 7" w:semiHidden="1" w:uiPriority="39" w:unhideWhenUsed="1"/>
+    <w:lsdException w:name="toc 8" w:semiHidden="1" w:uiPriority="39" w:unhideWhenUsed="1"/>
+    <w:lsdException w:name="toc 9" w:semiHidden="1" w:uiPriority="39" w:unhideWhenUsed="1"/>
+    <w:lsdException w:name="Normal Indent" w:semiHidden="1" w:unhideWhenUsed="1"/>
+    <w:lsdException w:name="footnote text" w:semiHidden="1" w:unhideWhenUsed="1"/>
+    <w:lsdException w:name="annotation text" w:semiHidden="1" w:unhideWhenUsed="1"/>
+    <w:lsdException w:name="header" w:semiHidden="1" w:unhideWhenUsed="1"/>
+    <w:lsdException w:name="footer" w:semiHidden="1" w:unhideWhenUsed="1"/>
+    <w:lsdException w:name="index heading" w:semiHidden="1" w:unhideWhenUsed="1"/>
+    <w:lsdException w:name="caption" w:semiHidden="1" w:uiPriority="35" w:unhideWhenUsed="1" w:qFormat="1"/>
+    <w:lsdException w:name="table of figures" w:semiHidden="1" w:unhideWhenUsed="1"/>
+    <w:lsdException w:name="envelope address" w:semiHidden="1" w:unhideWhenUsed="1"/>
+    <w:lsdException w:name="envelope return" w:semiHidden="1" w:unhideWhenUsed="1"/>
+    <w:lsdException w:name="footnote reference" w:semiHidden="1" w:unhideWhenUsed="1"/>
+    <w:lsdException w:name="annotation reference" w:semiHidden="1" w:unhideWhenUsed="1"/>
+    <w:lsdException w:name="line number" w:semiHidden="1" w:unhideWhenUsed="1"/>
+    <w:lsdException w:name="page number" w:semiHidden="1" w:unhideWhenUsed="1"/>
+    <w:lsdException w:name="endnote reference" w:semiHidden="1" w:unhideWhenUsed="1"/>
+    <w:lsdException w:name="endnote text" w:semiHidden="1" w:unhideWhenUsed="1"/>
+    <w:lsdException w:name="table of authorities" w:semiHidden="1" w:unhideWhenUsed="1"/>
+    <w:lsdException w:name="macro" w:semiHidden="1" w:unhideWhenUsed="1"/>
+    <w:lsdException w:name="toa heading" w:semiHidden="1" w:unhideWhenUsed="1"/>
+    <w:lsdException w:name="List" w:semiHidden="1" w:unhideWhenUsed="1"/>
+    <w:lsdException w:name="List Bullet" w:semiHidden="1" w:unhideWhenUsed="1"/>
+    <w:lsdException w:name="List Number" w:semiHidden="1" w:unhideWhenUsed="1"/>
+    <w:lsdException w:name="List 2" w:semiHidden="1" w:unhideWhenUsed="1"/>
+    <w:lsdException w:name="List 3" w:semiHidden="1" w:unhideWhenUsed="1"/>
+    <w:lsdException w:name="List 4" w:semiHidden="1" w:unhideWhenUsed="1"/>
+    <w:lsdException w:name="List 5" w:semiHidden="1" w:unhideWhenUsed="1"/>
+    <w:lsdException w:name="List Bullet 2" w:semiHidden="1" w:unhideWhenUsed="1"/>
+    <w:lsdException w:name="List Bullet 3" w:semiHidden="1" w:unhideWhenUsed="1"/>
+    <w:lsdException w:name="List Bullet 4" w:semiHidden="1" w:unhideWhenUsed="1"/>
+    <w:lsdException w:name="List Bullet 5" w:semiHidden="1" w:unhideWhenUsed="1"/>
+    <w:lsdException w:name="List Number 2" w:semiHidden="1" w:unhideWhenUsed="1"/>
+    <w:lsdException w:name="List Number 3" w:semiHidden="1" w:unhideWhenUsed="1"/>
+    <w:lsdException w:name="List Number 4" w:semiHidden="1" w:unhideWhenUsed="1"/>
+    <w:lsdException w:name="List Number 5" w:semiHidden="1" w:unhideWhenUsed="1"/>
+    <w:lsdException w:name="Title" w:uiPriority="10" w:qFormat="1"/>
+    <w:lsdException w:name="Closing" w:semiHidden="1" w:unhideWhenUsed="1"/>
+    <w:lsdException w:name="Signature" w:semiHidden="1" w:unhideWhenUsed="1"/>
+    <w:lsdException w:name="Default Paragraph Font" w:semiHidden="1"/>
+    <w:lsdException w:name="Body Text" w:semiHidden="1" w:unhideWhenUsed="1"/>
+    <w:lsdException w:name="Body Text Indent" w:semiHidden="1" w:unhideWhenUsed="1"/>
+    <w:lsdException w:name="List Continue" w:semiHidden="1" w:unhideWhenUsed="1"/>
+    <w:lsdException w:name="List Continue 2" w:semiHidden="1" w:unhideWhenUsed="1"/>
+    <w:lsdException w:name="List Continue 3" w:semiHidden="1" w:unhideWhenUsed="1"/>
+    <w:lsdException w:name="List Continue 4" w:semiHidden="1" w:unhideWhenUsed="1"/>
+    <w:lsdException w:name="List Continue 5" w:semiHidden="1" w:unhideWhenUsed="1"/>
+    <w:lsdException w:name="Message Header" w:semiHidden="1" w:unhideWhenUsed="1"/>
+    <w:lsdException w:name="Subtitle" w:uiPriority="11" w:qFormat="1"/>
+    <w:lsdException w:name="Salutation" w:semiHidden="1" w:unhideWhenUsed="1"/>
+    <w:lsdException w:name="Date" w:semiHidden="1" w:unhideWhenUsed="1"/>
+    <w:lsdException w:name="Body Text First Indent" w:semiHidden="1" w:unhideWhenUsed="1"/>
+    <w:lsdException w:name="Body Text First Indent 2" w:semiHidden="1" w:unhideWhenUsed="1"/>
+    <w:lsdException w:name="Note Heading" w:semiHidden="1" w:unhideWhenUsed="1"/>
+    <w:lsdException w:name="Body Text 2" w:semiHidden="1" w:unhideWhenUsed="1"/>
+    <w:lsdException w:name="Body Text 3" w:semiHidden="1" w:unhideWhenUsed="1"/>
+    <w:lsdException w:name="Body Text Indent 2" w:semiHidden="1" w:unhideWhenUsed="1"/>
+    <w:lsdException w:name="Body Text Indent 3" w:semiHidden="1" w:unhideWhenUsed="1"/>
+    <w:lsdException w:name="Block Text" w:semiHidden="1" w:unhideWhenUsed="1"/>
+    <w:lsdException w:name="Hyperlink" w:semiHidden="1" w:unhideWhenUsed="1"/>
+    <w:lsdException w:name="FollowedHyperlink" w:semiHidden="1" w:unhideWhenUsed="1"/>
+    <w:lsdException w:name="Strong" w:uiPriority="22" w:qFormat="1"/>
+    <w:lsdException w:name="Emphasis" w:uiPriority="20" w:qFormat="1"/>
+    <w:lsdException w:name="Document Map" w:semiHidden="1" w:unhideWhenUsed="1"/>
+    <w:lsdException w:name="Plain Text" w:semiHidden="1" w:unhideWhenUsed="1"/>
+    <w:lsdException w:name="E-mail Signature" w:semiHidden="1" w:unhideWhenUsed="1"/>
+    <w:lsdException w:name="HTML Top of Form" w:semiHidden="1" w:unhideWhenUsed="1"/>
+    <w:lsdException w:name="HTML Bottom of Form" w:semiHidden="1" w:unhideWhenUsed="1"/>
+    <w:lsdException w:name="Normal (Web)" w:semiHidden="1" w:unhideWhenUsed="1"/>
+    <w:lsdException w:name="HTML Acronym" w:semiHidden="1" w:unhideWhenUsed="1"/>
+    <w:lsdException w:name="HTML Address" w:semiHidden="1" w:unhideWhenUsed="1"/>
+    <w:lsdException w:name="HTML Cite" w:semiHidden="1" w:unhideWhenUsed="1"/>
+    <w:lsdException w:name="HTML Code" w:semiHidden="1" w:unhideWhenUsed="1"/>
+    <w:lsdException w:name="HTML Definition" w:semiHidden="1" w:unhideWhenUsed="1"/>
+    <w:lsdException w:name="HTML Keyboard" w:semiHidden="1" w:unhideWhenUsed="1"/>
+    <w:lsdException w:name="HTML Preformatted" w:semiHidden="1" w:unhideWhenUsed="1"/>
+    <w:lsdException w:name="HTML Sample" w:semiHidden="1" w:unhideWhenUsed="1"/>
+    <w:lsdException w:name="HTML Typewriter" w:semiHidden="1" w:unhideWhenUsed="1"/>
+    <w:lsdException w:name="HTML Variable" w:semiHidden="1" w:unhideWhenUsed="1"/>
+    <w:lsdException w:name="Normal Table" w:semiHidden="1" w:unhideWhenUsed="1"/>
+    <w:lsdException w:name="annotation subject" w:semiHidden="1" w:unhideWhenUsed="1"/>
+    <w:lsdException w:name="No List" w:semiHidden="1" w:unhideWhenUsed="1"/>
+    <w:lsdException w:name="Outline List 1" w:semiHidden="1" w:unhideWhenUsed="1"/>
+    <w:lsdException w:name="Outline List 2" w:semiHidden="1" w:unhideWhenUsed="1"/>
+    <w:lsdException w:name="Outline List 3" w:semiHidden="1" w:unhideWhenUsed="1"/>
+    <w:lsdException w:name="Table Simple 1" w:semiHidden="1" w:unhideWhenUsed="1"/>
+    <w:lsdException w:name="Table Simple 2" w:semiHidden="1" w:unhideWhenUsed="1"/>
+    <w:lsdException w:name="Table Simple 3" w:semiHidden="1" w:unhideWhenUsed="1"/>
+    <w:lsdException w:name="Table Classic 1" w:semiHidden="1" w:unhideWhenUsed="1"/>
+    <w:lsdException w:name="Table Classic 2" w:semiHidden="1" w:unhideWhenUsed="1"/>
+    <w:lsdException w:name="Table Classic 3" w:semiHidden="1" w:unhideWhenUsed="1"/>
+    <w:lsdException w:name="Table Classic 4" w:semiHidden="1" w:unhideWhenUsed="1"/>
+    <w:lsdException w:name="Table Colorful 1" w:semiHidden="1" w:unhideWhenUsed="1"/>
+    <w:lsdException w:name="Table Colorful 2" w:semiHidden="1" w:unhideWhenUsed="1"/>
+    <w:lsdException w:name="Table Colorful 3" w:semiHidden="1" w:unhideWhenUsed="1"/>
+    <w:lsdException w:name="Table Columns 1" w:semiHidden="1" w:unhideWhenUsed="1"/>
+    <w:lsdException w:name="Table Columns 2" w:semiHidden="1" w:unhideWhenUsed="1"/>
+    <w:lsdException w:name="Table Columns 3" w:semiHidden="1" w:unhideWhenUsed="1"/>
+    <w:lsdException w:name="Table Columns 4" w:semiHidden="1" w:unhideWhenUsed="1"/>
+    <w:lsdException w:name="Table Columns 5" w:semiHidden="1" w:unhideWhenUsed="1"/>
+    <w:lsdException w:name="Table Grid 1" w:semiHidden="1" w:unhideWhenUsed="1"/>
+    <w:lsdException w:name="Table Grid 2" w:semiHidden="1" w:unhideWhenUsed="1"/>
+    <w:lsdException w:name="Table Grid 3" w:semiHidden="1" w:unhideWhenUsed="1"/>
+    <w:lsdException w:name="Table Grid 4" w:semiHidden="1" w:unhideWhenUsed="1"/>
+    <w:lsdException w:name="Table Grid 5" w:semiHidden="1" w:unhideWhenUsed="1"/>
+    <w:lsdException w:name="Table Grid 6" w:semiHidden="1" w:unhideWhenUsed="1"/>
+    <w:lsdException w:name="Table Grid 7" w:semiHidden="1" w:unhideWhenUsed="1"/>
+    <w:lsdException w:name="Table Grid 8" w:semiHidden="1" w:unhideWhenUsed="1"/>
+    <w:lsdException w:name="Table List 1" w:semiHidden="1" w:unhideWhenUsed="1"/>
+    <w:lsdException w:name="Table List 2" w:semiHidden="1" w:unhideWhenUsed="1"/>
+    <w:lsdException w:name="Table List 3" w:semiHidden="1" w:unhideWhenUsed="1"/>
+    <w:lsdException w:name="Table List 4" w:semiHidden="1" w:unhideWhenUsed="1"/>
+    <w:lsdException w:name="Table List 5" w:semiHidden="1" w:unhideWhenUsed="1"/>
+    <w:lsdException w:name="Table List 6" w:semiHidden="1" w:unhideWhenUsed="1"/>
+    <w:lsdException w:name="Table List 7" w:semiHidden="1" w:unhideWhenUsed="1"/>
+    <w:lsdException w:name="Table List 8" w:semiHidden="1" w:unhideWhenUsed="1"/>
+    <w:lsdException w:name="Table 3D effects 1" w:semiHidden="1" w:unhideWhenUsed="1"/>
+    <w:lsdException w:name="Table 3D effects 2" w:semiHidden="1" w:unhideWhenUsed="1"/>
+    <w:lsdException w:name="Table 3D effects 3" w:semiHidden="1" w:unhideWhenUsed="1"/>
+    <w:lsdException w:name="Table Contemporary" w:semiHidden="1" w:unhideWhenUsed="1"/>
+    <w:lsdException w:name="Table Elegant" w:semiHidden="1" w:unhideWhenUsed="1"/>
+    <w:lsdException w:name="Table Professional" w:semiHidden="1" w:unhideWhenUsed="1"/>
+    <w:lsdException w:name="Table Subtle 1" w:semiHidden="1" w:unhideWhenUsed="1"/>
+    <w:lsdException w:name="Table Subtle 2" w:semiHidden="1" w:unhideWhenUsed="1"/>
+    <w:lsdException w:name="Table Web 1" w:semiHidden="1" w:unhideWhenUsed="1"/>
+    <w:lsdException w:name="Table Web 2" w:semiHidden="1" w:unhideWhenUsed="1"/>
+    <w:lsdException w:name="Table Web 3" w:semiHidden="1" w:unhideWhenUsed="1"/>
+    <w:lsdException w:name="Balloon Text" w:semiHidden="1" w:unhideWhenUsed="1"/>
+    <w:lsdException w:name="Table Grid" w:uiPriority="59"/>
+    <w:lsdException w:name="Table Theme" w:semiHidden="1" w:unhideWhenUsed="1"/>
+    <w:lsdException w:name="Placeholder Text" w:semiHidden="1"/>
+    <w:lsdException w:name="No Spacing" w:uiPriority="1" w:qFormat="1"/>
+    <w:lsdException w:name="Light Shading" w:uiPriority="60"/>
+    <w:lsdException w:name="Light List" w:uiPriority="61"/>
+    <w:lsdException w:name="Light Grid" w:uiPriority="62"/>
+    <w:lsdException w:name="Medium Shading 1" w:uiPriority="63"/>
+    <w:lsdException w:name="Medium Shading 2" w:uiPriority="64"/>
+    <w:lsdException w:name="Medium List 1" w:uiPriority="65"/>
+    <w:lsdException w:name="Medium List 2" w:uiPriority="66"/>
+    <w:lsdException w:name="Medium Grid 1" w:uiPriority="67"/>
+    <w:lsdException w:name="Medium Grid 2" w:uiPriority="68"/>
+    <w:lsdException w:name="Medium Grid 3" w:uiPriority="69"/>
+    <w:lsdException w:name="Dark List" w:uiPriority="70"/>
+    <w:lsdException w:name="Colorful Shading" w:uiPriority="71"/>
+    <w:lsdException w:name="Colorful List" w:uiPriority="72"/>
+    <w:lsdException w:name="Colorful Grid" w:uiPriority="73"/>
+    <w:lsdException w:name="Light Shading Accent 1" w:uiPriority="60"/>
+    <w:lsdException w:name="Light List Accent 1" w:uiPriority="61"/>
+    <w:lsdException w:name="Light Grid Accent 1" w:uiPriority="62"/>
+    <w:lsdException w:name="Medium Shading 1 Accent 1" w:uiPriority="63"/>
+    <w:lsdException w:name="Medium Shading 2 Accent 1" w:uiPriority="64"/>
+    <w:lsdException w:name="Medium List 1 Accent 1" w:uiPriority="65"/>
+    <w:lsdException w:name="Revision" w:semiHidden="1"/>
+    <w:lsdException w:name="List Paragraph" w:uiPriority="34" w:qFormat="1"/>
+    <w:lsdException w:name="Quote" w:uiPriority="29" w:qFormat="1"/>
+    <w:lsdException w:name="Intense Quote" w:uiPriority="30" w:qFormat="1"/>
+    <w:lsdException w:name="Medium List 2 Accent 1" w:uiPriority="66"/>
+    <w:lsdException w:name="Medium Grid 1 Accent 1" w:uiPriority="67"/>
+    <w:lsdException w:name="Medium Grid 2 Accent 1" w:uiPriority="68"/>
+    <w:lsdException w:name="Medium Grid 3 Accent 1" w:uiPriority="69"/>
+    <w:lsdException w:name="Dark List Accent 1" w:uiPriority="70"/>
+    <w:lsdException w:name="Colorful Shading Accent 1" w:uiPriority="71"/>
+    <w:lsdException w:name="Colorful List Accent 1" w:uiPriority="72"/>
+    <w:lsdException w:name="Colorful Grid Accent 1" w:uiPriority="73"/>
+    <w:lsdException w:name="Light Shading Accent 2" w:uiPriority="60"/>
+    <w:lsdException w:name="Light List Accent 2" w:uiPriority="61"/>
+    <w:lsdException w:name="Light Grid Accent 2" w:uiPriority="62"/>
+    <w:lsdException w:name="Medium Shading 1 Accent 2" w:uiPriority="63"/>
+    <w:lsdException w:name="Medium Shading 2 Accent 2" w:uiPriority="64"/>
+    <w:lsdException w:name="Medium List 1 Accent 2" w:uiPriority="65"/>
+    <w:lsdException w:name="Medium List 2 Accent 2" w:uiPriority="66"/>
+    <w:lsdException w:name="Medium Grid 1 Accent 2" w:uiPriority="67"/>
+    <w:lsdException w:name="Medium Grid 2 Accent 2" w:uiPriority="68"/>
+    <w:lsdException w:name="Medium Grid 3 Accent 2" w:uiPriority="69"/>
+    <w:lsdException w:name="Dark List Accent 2" w:uiPriority="70"/>
+    <w:lsdException w:name="Colorful Shading Accent 2" w:uiPriority="71"/>
+    <w:lsdException w:name="Colorful List Accent 2" w:uiPriority="72"/>
+    <w:lsdException w:name="Colorful Grid Accent 2" w:uiPriority="73"/>
+    <w:lsdException w:name="Light Shading Accent 3" w:uiPriority="60"/>
+    <w:lsdException w:name="Light List Accent 3" w:uiPriority="61"/>
+    <w:lsdException w:name="Light Grid Accent 3" w:uiPriority="62"/>
+    <w:lsdException w:name="Medium Shading 1 Accent 3" w:uiPriority="63"/>
+    <w:lsdException w:name="Medium Shading 2 Accent 3" w:uiPriority="64"/>
+    <w:lsdException w:name="Medium List 1 Accent 3" w:uiPriority="65"/>
+    <w:lsdException w:name="Medium List 2 Accent 3" w:uiPriority="66"/>
+    <w:lsdException w:name="Medium Grid 1 Accent 3" w:uiPriority="67"/>
+    <w:lsdException w:name="Medium Grid 2 Accent 3" w:uiPriority="68"/>
+    <w:lsdException w:name="Medium Grid 3 Accent 3" w:uiPriority="69"/>
+    <w:lsdException w:name="Dark List Accent 3" w:uiPriority="70"/>
+    <w:lsdException w:name="Colorful Shading Accent 3" w:uiPriority="71"/>
+    <w:lsdException w:name="Colorful List Accent 3" w:uiPriority="72"/>
+    <w:lsdException w:name="Colorful Grid Accent 3" w:uiPriority="73"/>
+    <w:lsdException w:name="Light Shading Accent 4" w:uiPriority="60"/>
+    <w:lsdException w:name="Light List Accent 4" w:uiPriority="61"/>
+    <w:lsdException w:name="Light Grid Accent 4" w:uiPriority="62"/>
+    <w:lsdException w:name="Medium Shading 1 Accent 4" w:uiPriority="63"/>
+    <w:lsdException w:name="Medium Shading 2 Accent 4" w:uiPriority="64"/>
+    <w:lsdException w:name="Medium List 1 Accent 4" w:uiPriority="65"/>
+    <w:lsdException w:name="Medium List 2 Accent 4" w:uiPriority="66"/>
+    <w:lsdException w:name="Medium Grid 1 Accent 4" w:uiPriority="67"/>
+    <w:lsdException w:name="Medium Grid 2 Accent 4" w:uiPriority="68"/>
+    <w:lsdException w:name="Medium Grid 3 Accent 4" w:uiPriority="69"/>
+    <w:lsdException w:name="Dark List Accent 4" w:uiPriority="70"/>
+    <w:lsdException w:name="Colorful Shading Accent 4" w:uiPriority="71"/>
+    <w:lsdException w:name="Colorful List Accent 4" w:uiPriority="72"/>
+    <w:lsdException w:name="Colorful Grid Accent 4" w:uiPriority="73"/>
+    <w:lsdException w:name="Light Shading Accent 5" w:uiPriority="60"/>
+    <w:lsdException w:name="Light List Accent 5" w:uiPriority="61"/>
+    <w:lsdException w:name="Light Grid Accent 5" w:uiPriority="62"/>
+    <w:lsdException w:name="Medium Shading 1 Accent 5" w:uiPriority="63"/>
+    <w:lsdException w:name="Medium Shading 2 Accent 5" w:uiPriority="64"/>
+    <w:lsdException w:name="Medium List 1 Accent 5" w:uiPriority="65"/>
+    <w:lsdException w:name="Medium List 2 Accent 5" w:uiPriority="66"/>
+    <w:lsdException w:name="Medium Grid 1 Accent 5" w:uiPriority="67"/>
+    <w:lsdException w:name="Medium Grid 2 Accent 5" w:uiPriority="68"/>
+    <w:lsdException w:name="Medium Grid 3 Accent 5" w:uiPriority="69"/>
+    <w:lsdException w:name="Dark List Accent 5" w:uiPriority="70"/>
+    <w:lsdException w:name="Colorful Shading Accent 5" w:uiPriority="71"/>
+    <w:lsdException w:name="Colorful List Accent 5" w:uiPriority="72"/>
+    <w:lsdException w:name="Colorful Grid Accent 5" w:uiPriority="73"/>
+    <w:lsdException w:name="Light Shading Accent 6" w:uiPriority="60"/>
+    <w:lsdException w:name="Light List Accent 6" w:uiPriority="61"/>
+    <w:lsdException w:name="Light Grid Accent 6" w:uiPriority="62"/>
+    <w:lsdException w:name="Medium Shading 1 Accent 6" w:uiPriority="63"/>
+    <w:lsdException w:name="Medium Shading 2 Accent 6" w:uiPriority="64"/>
+    <w:lsdException w:name="Medium List 1 Accent 6" w:uiPriority="65"/>
+    <w:lsdException w:name="Medium List 2 Accent 6" w:uiPriority="66"/>
+    <w:lsdException w:name="Medium Grid 1 Accent 6" w:uiPriority="67"/>
+    <w:lsdException w:name="Medium Grid 2 Accent 6" w:uiPriority="68"/>
+    <w:lsdException w:name="Medium Grid 3 Accent 6" w:uiPriority="69"/>
+    <w:lsdException w:name="Dark List Accent 6" w:uiPriority="70"/>
+    <w:lsdException w:name="Colorful Shading Accent 6" w:uiPriority="71"/>
+    <w:lsdException w:name="Colorful List Accent 6" w:uiPriority="72"/>
+    <w:lsdException w:name="Colorful Grid Accent 6" w:uiPriority="73"/>
+    <w:lsdException w:name="Subtle Emphasis" w:uiPriority="19" w:qFormat="1"/>
+    <w:lsdException w:name="Intense Emphasis" w:uiPriority="21" w:qFormat="1"/>
+    <w:lsdException w:name="Subtle Reference" w:uiPriority="31" w:qFormat="1"/>
+    <w:lsdException w:name="Intense Reference" w:uiPriority="32" w:qFormat="1"/>
+    <w:lsdException w:name="Book Title" w:uiPriority="33" w:qFormat="1"/>
+    <w:lsdException w:name="Bibliography" w:semiHidden="1" w:uiPriority="37" w:unhideWhenUsed="1"/>
+    <w:lsdException w:name="TOC Heading" w:semiHidden="1" w:uiPriority="39" w:unhideWhenUsed="1" w:qFormat="1"/>
+    <w:lsdException w:name="Plain Table 1" w:uiPriority="41"/>
+    <w:lsdException w:name="Plain Table 2" w:uiPriority="42"/>
+    <w:lsdException w:name="Plain Table 3" w:uiPriority="43"/>
+    <w:lsdException w:name="Plain Table 4" w:uiPriority="44"/>
+    <w:lsdException w:name="Plain Table 5" w:uiPriority="45"/>
+    <w:lsdException w:name="Grid Table Light" w:uiPriority="40"/>
+    <w:lsdException w:name="Grid Table 1 Light" w:uiPriority="46"/>
+    <w:lsdException w:name="Grid Table 2" w:uiPriority="47"/>
+    <w:lsdException w:name="Grid Table 3" w:uiPriority="48"/>
+    <w:lsdException w:name="Grid Table 4" w:uiPriority="49"/>
+    <w:lsdException w:name="Grid Table 5 Dark" w:uiPriority="50"/>
+    <w:lsdException w:name="Grid Table 6 Colorful" w:uiPriority="51"/>
+    <w:lsdException w:name="Grid Table 7 Colorful" w:uiPriority="52"/>
+    <w:lsdException w:name="Grid Table 1 Light Accent 1" w:uiPriority="46"/>
+    <w:lsdException w:name="Grid Table 2 Accent 1" w:uiPriority="47"/>
+    <w:lsdException w:name="Grid Table 3 Accent 1" w:uiPriority="48"/>
+    <w:lsdException w:name="Grid Table 4 Accent 1" w:uiPriority="49"/>
+    <w:lsdException w:name="Grid Table 5 Dark Accent 1" w:uiPriority="50"/>
+    <w:lsdException w:name="Grid Table 6 Colorful Accent 1" w:uiPriority="51"/>
+    <w:lsdException w:name="Grid Table 7 Colorful Accent 1" w:uiPriority="52"/>
+    <w:lsdException w:name="Grid Table 1 Light Accent 2" w:uiPriority="46"/>
+    <w:lsdException w:name="Grid Table 2 Accent 2" w:uiPriority="47"/>
+    <w:lsdException w:name="Grid Table 3 Accent 2" w:uiPriority="48"/>
+    <w:lsdException w:name="Grid Table 4 Accent 2" w:uiPriority="49"/>
+    <w:lsdException w:name="Grid Table 5 Dark Accent 2" w:uiPriority="50"/>
+    <w:lsdException w:name="Grid Table 6 Colorful Accent 2" w:uiPriority="51"/>
+    <w:lsdException w:name="Grid Table 7 Colorful Accent 2" w:uiPriority="52"/>
+    <w:lsdException w:name="Grid Table 1 Light Accent 3" w:uiPriority="46"/>
+    <w:lsdException w:name="Grid Table 2 Accent 3" w:uiPriority="47"/>
+    <w:lsdException w:name="Grid Table 3 Accent 3" w:uiPriority="48"/>
+    <w:lsdException w:name="Grid Table 4 Accent 3" w:uiPriority="49"/>
+    <w:lsdException w:name="Grid Table 5 Dark Accent 3" w:uiPriority="50"/>
+    <w:lsdException w:name="Grid Table 6 Colorful Accent 3" w:uiPriority="51"/>
+    <w:lsdException w:name="Grid Table 7 Colorful Accent 3" w:uiPriority="52"/>
+    <w:lsdException w:name="Grid Table 1 Light Accent 4" w:uiPriority="46"/>
+    <w:lsdException w:name="Grid Table 2 Accent 4" w:uiPriority="47"/>
+    <w:lsdException w:name="Grid Table 3 Accent 4" w:uiPriority="48"/>
+    <w:lsdException w:name="Grid Table 4 Accent 4" w:uiPriority="49"/>
+    <w:lsdException w:name="Grid Table 5 Dark Accent 4" w:uiPriority="50"/>
+    <w:lsdException w:name="Grid Table 6 Colorful Accent 4" w:uiPriority="51"/>
+    <w:lsdException w:name="Grid Table 7 Colorful Accent 4" w:uiPriority="52"/>
+    <w:lsdException w:name="Grid Table 1 Light Accent 5" w:uiPriority="46"/>
+    <w:lsdException w:name="Grid Table 2 Accent 5" w:uiPriority="47"/>
+    <w:lsdException w:name="Grid Table 3 Accent 5" w:uiPriority="48"/>
+    <w:lsdException w:name="Grid Table 4 Accent 5" w:uiPriority="49"/>
+    <w:lsdException w:name="Grid Table 5 Dark Accent 5" w:uiPriority="50"/>
+    <w:lsdException w:name="Grid Table 6 Colorful Accent 5" w:uiPriority="51"/>
+    <w:lsdException w:name="Grid Table 7 Colorful Accent 5" w:uiPriority="52"/>
+    <w:lsdException w:name="Grid Table 1 Light Accent 6" w:uiPriority="46"/>
+    <w:lsdException w:name="Grid Table 2 Accent 6" w:uiPriority="47"/>
+    <w:lsdException w:name="Grid Table 3 Accent 6" w:uiPriority="48"/>
+    <w:lsdException w:name="Grid Table 4 Accent 6" w:uiPriority="49"/>
+    <w:lsdException w:name="Grid Table 5 Dark Accent 6" w:uiPriority="50"/>
+    <w:lsdException w:name="Grid Table 6 Colorful Accent 6" w:uiPriority="51"/>
+    <w:lsdException w:name="Grid Table 7 Colorful Accent 6" w:uiPriority="52"/>
+    <w:lsdException w:name="List Table 1 Light" w:uiPriority="46"/>
+    <w:lsdException w:name="List Table 2" w:uiPriority="47"/>
+    <w:lsdException w:name="List Table 3" w:uiPriority="48"/>
+    <w:lsdException w:name="List Table 4" w:uiPriority="49"/>
+    <w:lsdException w:name="List Table 5 Dark" w:uiPriority="50"/>
+    <w:lsdException w:name="List Table 6 Colorful" w:uiPriority="51"/>
+    <w:lsdException w:name="List Table 7 Colorful" w:uiPriority="52"/>
+    <w:lsdException w:name="List Table 1 Light Accent 1" w:uiPriority="46"/>
+    <w:lsdException w:name="List Table 2 Accent 1" w:uiPriority="47"/>
+    <w:lsdException w:name="List Table 3 Accent 1" w:uiPriority="48"/>
+    <w:lsdException w:name="List Table 4 Accent 1" w:uiPriority="49"/>
+    <w:lsdException w:name="List Table 5 Dark Accent 1" w:uiPriority="50"/>
+    <w:lsdException w:name="List Table 6 Colorful Accent 1" w:uiPriority="51"/>
+    <w:lsdException w:name="List Table 7 Colorful Accent 1" w:uiPriority="52"/>
+    <w:lsdException w:name="List Table 1 Light Accent 2" w:uiPriority="46"/>
+    <w:lsdException w:name="List Table 2 Accent 2" w:uiPriority="47"/>
+    <w:lsdException w:name="List Table 3 Accent 2" w:uiPriority="48"/>
+    <w:lsdException w:name="List Table 4 Accent 2" w:uiPriority="49"/>
+    <w:lsdException w:name="List Table 5 Dark Accent 2" w:uiPriority="50"/>
+    <w:lsdException w:name="List Table 6 Colorful Accent 2" w:uiPriority="51"/>
+    <w:lsdException w:name="List Table 7 Colorful Accent 2" w:uiPriority="52"/>
+    <w:lsdException w:name="List Table 1 Light Accent 3" w:uiPriority="46"/>
+    <w:lsdException w:name="List Table 2 Accent 3" w:uiPriority="47"/>
+    <w:lsdException w:name="List Table 3 Accent 3" w:uiPriority="48"/>
+    <w:lsdException w:name="List Table 4 Accent 3" w:uiPriority="49"/>
+    <w:lsdException w:name="List Table 5 Dark Accent 3" w:uiPriority="50"/>
+    <w:lsdException w:name="List Table 6 Colorful Accent 3" w:uiPriority="51"/>
+    <w:lsdException w:name="List Table 7 Colorful Accent 3" w:uiPriority="52"/>
+    <w:lsdException w:name="List Table 1 Light Accent 4" w:uiPriority="46"/>
+    <w:lsdException w:name="List Table 2 Accent 4" w:uiPriority="47"/>
+    <w:lsdException w:name="List Table 3 Accent 4" w:uiPriority="48"/>
+    <w:lsdException w:name="List Table 4 Accent 4" w:uiPriority="49"/>
+    <w:lsdException w:name="List Table 5 Dark Accent 4" w:uiPriority="50"/>
+    <w:lsdException w:name="List Table 6 Colorful Accent 4" w:uiPriority="51"/>
+    <w:lsdException w:name="List Table 7 Colorful Accent 4" w:uiPriority="52"/>
+    <w:lsdException w:name="List Table 1 Light Accent 5" w:uiPriority="46"/>
+    <w:lsdException w:name="List Table 2 Accent 5" w:uiPriority="47"/>
+    <w:lsdException w:name="List Table 3 Accent 5" w:uiPriority="48"/>
+    <w:lsdException w:name="List Table 4 Accent 5" w:uiPriority="49"/>
+    <w:lsdException w:name="List Table 5 Dark Accent 5" w:uiPriority="50"/>
+    <w:lsdException w:name="List Table 6 Colorful Accent 5" w:uiPriority="51"/>
+    <w:lsdException w:name="List Table 7 Colorful Accent 5" w:uiPriority="52"/>
+    <w:lsdException w:name="List Table 1 Light Accent 6" w:uiPriority="46"/>
+    <w:lsdException w:name="List Table 2 Accent 6" w:uiPriority="47"/>
+    <w:lsdException w:name="List Table 3 Accent 6" w:uiPriority="48"/>
+    <w:lsdException w:name="List Table 4 Accent 6" w:uiPriority="49"/>
+    <w:lsdException w:name="List Table 5 Dark Accent 6" w:uiPriority="50"/>
+    <w:lsdException w:name="List Table 6 Colorful Accent 6" w:uiPriority="51"/>
+    <w:lsdException w:name="List Table 7 Colorful Accent 6" w:uiPriority="52"/>
   </w:latentStyles>
   <w:style w:type="paragraph" w:default="1" w:styleId="Normal">
     <w:name w:val="Normal"/>
@@ -4367,234 +4337,9 @@
   </w:style>
   <w:style w:type="character" w:default="1" w:styleId="DefaultParagraphFont">
     <w:name w:val="Default Paragraph Font"/>
-    <w:uiPriority w:val="99"/>
-  </w:style>
-  <w:style w:type="table" w:default="1" w:styleId="TableNormal">
-    <w:name w:val="Normal Table"/>
-    <w:uiPriority w:val="99"/>
+    <w:uiPriority w:val="1"/>
     <w:semiHidden/>
     <w:unhideWhenUsed/>
-    <w:tblPr>
-      <w:tblInd w:w="0" w:type="dxa"/>
-      <w:tblCellMar>
-        <w:top w:w="0" w:type="dxa"/>
-        <w:left w:w="108" w:type="dxa"/>
-        <w:bottom w:w="0" w:type="dxa"/>
-        <w:right w:w="108" w:type="dxa"/>
-      </w:tblCellMar>
-    </w:tblPr>
-  </w:style>
-  <w:style w:type="numbering" w:default="1" w:styleId="NoList">
-    <w:name w:val="No List"/>
-    <w:uiPriority w:val="99"/>
-    <w:semiHidden/>
-    <w:unhideWhenUsed/>
-  </w:style>
-  <w:style w:type="table" w:styleId="TableGrid">
-    <w:name w:val="Table Grid"/>
-    <w:basedOn w:val="TableNormal"/>
-    <w:uiPriority w:val="59"/>
-    <w:rsid w:val="005C4E61"/>
-    <w:pPr>
-      <w:spacing w:after="0" w:line="240" w:lineRule="auto"/>
-    </w:pPr>
-    <w:tblPr>
-      <w:tblInd w:w="0" w:type="dxa"/>
-      <w:tblBorders>
-        <w:top w:val="single" w:sz="4" w:space="0" w:color="auto"/>
-        <w:left w:val="single" w:sz="4" w:space="0" w:color="auto"/>
-        <w:bottom w:val="single" w:sz="4" w:space="0" w:color="auto"/>
-        <w:right w:val="single" w:sz="4" w:space="0" w:color="auto"/>
-        <w:insideH w:val="single" w:sz="4" w:space="0" w:color="auto"/>
-        <w:insideV w:val="single" w:sz="4" w:space="0" w:color="auto"/>
-      </w:tblBorders>
-      <w:tblCellMar>
-        <w:top w:w="0" w:type="dxa"/>
-        <w:left w:w="108" w:type="dxa"/>
-        <w:bottom w:w="0" w:type="dxa"/>
-        <w:right w:w="108" w:type="dxa"/>
-      </w:tblCellMar>
-    </w:tblPr>
-  </w:style>
-</w:styles>
-</file>
-
-<file path=word/stylesWithEffects.xml><?xml version="1.0" encoding="utf-8"?>
-<w:styles xmlns:wpc="http://schemas.microsoft.com/office/word/2010/wordprocessingCanvas" xmlns:mc="http://schemas.openxmlformats.org/markup-compatibility/2006" xmlns:o="urn:schemas-microsoft-com:office:office" xmlns:r="http://schemas.openxmlformats.org/officeDocument/2006/relationships" xmlns:m="http://schemas.openxmlformats.org/officeDocument/2006/math" xmlns:v="urn:schemas-microsoft-com:vml" xmlns:wp14="http://schemas.microsoft.com/office/word/2010/wordprocessingDrawing" xmlns:wp="http://schemas.openxmlformats.org/drawingml/2006/wordprocessingDrawing" xmlns:w10="urn:schemas-microsoft-com:office:word" xmlns:w="http://schemas.openxmlformats.org/wordprocessingml/2006/main" xmlns:w14="http://schemas.microsoft.com/office/word/2010/wordml" xmlns:wpg="http://schemas.microsoft.com/office/word/2010/wordprocessingGroup" xmlns:wpi="http://schemas.microsoft.com/office/word/2010/wordprocessingInk" xmlns:wne="http://schemas.microsoft.com/office/word/2006/wordml" xmlns:wps="http://schemas.microsoft.com/office/word/2010/wordprocessingShape" mc:Ignorable="w14 wp14">
-  <w:docDefaults>
-    <w:rPrDefault>
-      <w:rPr>
-        <w:rFonts w:asciiTheme="minorHAnsi" w:eastAsiaTheme="minorEastAsia" w:hAnsiTheme="minorHAnsi" w:cstheme="minorBidi"/>
-        <w:sz w:val="22"/>
-        <w:szCs w:val="22"/>
-        <w:lang w:val="en-GB" w:eastAsia="en-GB" w:bidi="ar-SA"/>
-      </w:rPr>
-    </w:rPrDefault>
-    <w:pPrDefault>
-      <w:pPr>
-        <w:spacing w:after="200" w:line="276" w:lineRule="auto"/>
-      </w:pPr>
-    </w:pPrDefault>
-  </w:docDefaults>
-  <w:latentStyles w:defLockedState="0" w:defUIPriority="99" w:defSemiHidden="1" w:defUnhideWhenUsed="1" w:defQFormat="0" w:count="267">
-    <w:lsdException w:name="Normal" w:semiHidden="0" w:uiPriority="0" w:unhideWhenUsed="0" w:qFormat="1"/>
-    <w:lsdException w:name="heading 1" w:semiHidden="0" w:uiPriority="9" w:unhideWhenUsed="0" w:qFormat="1"/>
-    <w:lsdException w:name="heading 2" w:uiPriority="9" w:qFormat="1"/>
-    <w:lsdException w:name="heading 3" w:uiPriority="9" w:qFormat="1"/>
-    <w:lsdException w:name="heading 4" w:uiPriority="9" w:qFormat="1"/>
-    <w:lsdException w:name="heading 5" w:uiPriority="9" w:qFormat="1"/>
-    <w:lsdException w:name="heading 6" w:uiPriority="9" w:qFormat="1"/>
-    <w:lsdException w:name="heading 7" w:uiPriority="9" w:qFormat="1"/>
-    <w:lsdException w:name="heading 8" w:uiPriority="9" w:qFormat="1"/>
-    <w:lsdException w:name="heading 9" w:uiPriority="9" w:qFormat="1"/>
-    <w:lsdException w:name="toc 1" w:uiPriority="39"/>
-    <w:lsdException w:name="toc 2" w:uiPriority="39"/>
-    <w:lsdException w:name="toc 3" w:uiPriority="39"/>
-    <w:lsdException w:name="toc 4" w:uiPriority="39"/>
-    <w:lsdException w:name="toc 5" w:uiPriority="39"/>
-    <w:lsdException w:name="toc 6" w:uiPriority="39"/>
-    <w:lsdException w:name="toc 7" w:uiPriority="39"/>
-    <w:lsdException w:name="toc 8" w:uiPriority="39"/>
-    <w:lsdException w:name="toc 9" w:uiPriority="39"/>
-    <w:lsdException w:name="caption" w:uiPriority="35" w:qFormat="1"/>
-    <w:lsdException w:name="Title" w:semiHidden="0" w:uiPriority="10" w:unhideWhenUsed="0" w:qFormat="1"/>
-    <w:lsdException w:name="Default Paragraph Font" w:unhideWhenUsed="0"/>
-    <w:lsdException w:name="Subtitle" w:semiHidden="0" w:uiPriority="11" w:unhideWhenUsed="0" w:qFormat="1"/>
-    <w:lsdException w:name="Strong" w:semiHidden="0" w:uiPriority="22" w:unhideWhenUsed="0" w:qFormat="1"/>
-    <w:lsdException w:name="Emphasis" w:semiHidden="0" w:uiPriority="20" w:unhideWhenUsed="0" w:qFormat="1"/>
-    <w:lsdException w:name="Table Grid" w:semiHidden="0" w:uiPriority="59" w:unhideWhenUsed="0"/>
-    <w:lsdException w:name="Placeholder Text" w:unhideWhenUsed="0"/>
-    <w:lsdException w:name="No Spacing" w:semiHidden="0" w:uiPriority="1" w:unhideWhenUsed="0" w:qFormat="1"/>
-    <w:lsdException w:name="Light Shading" w:semiHidden="0" w:uiPriority="60" w:unhideWhenUsed="0"/>
-    <w:lsdException w:name="Light List" w:semiHidden="0" w:uiPriority="61" w:unhideWhenUsed="0"/>
-    <w:lsdException w:name="Light Grid" w:semiHidden="0" w:uiPriority="62" w:unhideWhenUsed="0"/>
-    <w:lsdException w:name="Medium Shading 1" w:semiHidden="0" w:uiPriority="63" w:unhideWhenUsed="0"/>
-    <w:lsdException w:name="Medium Shading 2" w:semiHidden="0" w:uiPriority="64" w:unhideWhenUsed="0"/>
-    <w:lsdException w:name="Medium List 1" w:semiHidden="0" w:uiPriority="65" w:unhideWhenUsed="0"/>
-    <w:lsdException w:name="Medium List 2" w:semiHidden="0" w:uiPriority="66" w:unhideWhenUsed="0"/>
-    <w:lsdException w:name="Medium Grid 1" w:semiHidden="0" w:uiPriority="67" w:unhideWhenUsed="0"/>
-    <w:lsdException w:name="Medium Grid 2" w:semiHidden="0" w:uiPriority="68" w:unhideWhenUsed="0"/>
-    <w:lsdException w:name="Medium Grid 3" w:semiHidden="0" w:uiPriority="69" w:unhideWhenUsed="0"/>
-    <w:lsdException w:name="Dark List" w:semiHidden="0" w:uiPriority="70" w:unhideWhenUsed="0"/>
-    <w:lsdException w:name="Colorful Shading" w:semiHidden="0" w:uiPriority="71" w:unhideWhenUsed="0"/>
-    <w:lsdException w:name="Colorful List" w:semiHidden="0" w:uiPriority="72" w:unhideWhenUsed="0"/>
-    <w:lsdException w:name="Colorful Grid" w:semiHidden="0" w:uiPriority="73" w:unhideWhenUsed="0"/>
-    <w:lsdException w:name="Light Shading Accent 1" w:semiHidden="0" w:uiPriority="60" w:unhideWhenUsed="0"/>
-    <w:lsdException w:name="Light List Accent 1" w:semiHidden="0" w:uiPriority="61" w:unhideWhenUsed="0"/>
-    <w:lsdException w:name="Light Grid Accent 1" w:semiHidden="0" w:uiPriority="62" w:unhideWhenUsed="0"/>
-    <w:lsdException w:name="Medium Shading 1 Accent 1" w:semiHidden="0" w:uiPriority="63" w:unhideWhenUsed="0"/>
-    <w:lsdException w:name="Medium Shading 2 Accent 1" w:semiHidden="0" w:uiPriority="64" w:unhideWhenUsed="0"/>
-    <w:lsdException w:name="Medium List 1 Accent 1" w:semiHidden="0" w:uiPriority="65" w:unhideWhenUsed="0"/>
-    <w:lsdException w:name="Revision" w:unhideWhenUsed="0"/>
-    <w:lsdException w:name="List Paragraph" w:semiHidden="0" w:uiPriority="34" w:unhideWhenUsed="0" w:qFormat="1"/>
-    <w:lsdException w:name="Quote" w:semiHidden="0" w:uiPriority="29" w:unhideWhenUsed="0" w:qFormat="1"/>
-    <w:lsdException w:name="Intense Quote" w:semiHidden="0" w:uiPriority="30" w:unhideWhenUsed="0" w:qFormat="1"/>
-    <w:lsdException w:name="Medium List 2 Accent 1" w:semiHidden="0" w:uiPriority="66" w:unhideWhenUsed="0"/>
-    <w:lsdException w:name="Medium Grid 1 Accent 1" w:semiHidden="0" w:uiPriority="67" w:unhideWhenUsed="0"/>
-    <w:lsdException w:name="Medium Grid 2 Accent 1" w:semiHidden="0" w:uiPriority="68" w:unhideWhenUsed="0"/>
-    <w:lsdException w:name="Medium Grid 3 Accent 1" w:semiHidden="0" w:uiPriority="69" w:unhideWhenUsed="0"/>
-    <w:lsdException w:name="Dark List Accent 1" w:semiHidden="0" w:uiPriority="70" w:unhideWhenUsed="0"/>
-    <w:lsdException w:name="Colorful Shading Accent 1" w:semiHidden="0" w:uiPriority="71" w:unhideWhenUsed="0"/>
-    <w:lsdException w:name="Colorful List Accent 1" w:semiHidden="0" w:uiPriority="72" w:unhideWhenUsed="0"/>
-    <w:lsdException w:name="Colorful Grid Accent 1" w:semiHidden="0" w:uiPriority="73" w:unhideWhenUsed="0"/>
-    <w:lsdException w:name="Light Shading Accent 2" w:semiHidden="0" w:uiPriority="60" w:unhideWhenUsed="0"/>
-    <w:lsdException w:name="Light List Accent 2" w:semiHidden="0" w:uiPriority="61" w:unhideWhenUsed="0"/>
-    <w:lsdException w:name="Light Grid Accent 2" w:semiHidden="0" w:uiPriority="62" w:unhideWhenUsed="0"/>
-    <w:lsdException w:name="Medium Shading 1 Accent 2" w:semiHidden="0" w:uiPriority="63" w:unhideWhenUsed="0"/>
-    <w:lsdException w:name="Medium Shading 2 Accent 2" w:semiHidden="0" w:uiPriority="64" w:unhideWhenUsed="0"/>
-    <w:lsdException w:name="Medium List 1 Accent 2" w:semiHidden="0" w:uiPriority="65" w:unhideWhenUsed="0"/>
-    <w:lsdException w:name="Medium List 2 Accent 2" w:semiHidden="0" w:uiPriority="66" w:unhideWhenUsed="0"/>
-    <w:lsdException w:name="Medium Grid 1 Accent 2" w:semiHidden="0" w:uiPriority="67" w:unhideWhenUsed="0"/>
-    <w:lsdException w:name="Medium Grid 2 Accent 2" w:semiHidden="0" w:uiPriority="68" w:unhideWhenUsed="0"/>
-    <w:lsdException w:name="Medium Grid 3 Accent 2" w:semiHidden="0" w:uiPriority="69" w:unhideWhenUsed="0"/>
-    <w:lsdException w:name="Dark List Accent 2" w:semiHidden="0" w:uiPriority="70" w:unhideWhenUsed="0"/>
-    <w:lsdException w:name="Colorful Shading Accent 2" w:semiHidden="0" w:uiPriority="71" w:unhideWhenUsed="0"/>
-    <w:lsdException w:name="Colorful List Accent 2" w:semiHidden="0" w:uiPriority="72" w:unhideWhenUsed="0"/>
-    <w:lsdException w:name="Colorful Grid Accent 2" w:semiHidden="0" w:uiPriority="73" w:unhideWhenUsed="0"/>
-    <w:lsdException w:name="Light Shading Accent 3" w:semiHidden="0" w:uiPriority="60" w:unhideWhenUsed="0"/>
-    <w:lsdException w:name="Light List Accent 3" w:semiHidden="0" w:uiPriority="61" w:unhideWhenUsed="0"/>
-    <w:lsdException w:name="Light Grid Accent 3" w:semiHidden="0" w:uiPriority="62" w:unhideWhenUsed="0"/>
-    <w:lsdException w:name="Medium Shading 1 Accent 3" w:semiHidden="0" w:uiPriority="63" w:unhideWhenUsed="0"/>
-    <w:lsdException w:name="Medium Shading 2 Accent 3" w:semiHidden="0" w:uiPriority="64" w:unhideWhenUsed="0"/>
-    <w:lsdException w:name="Medium List 1 Accent 3" w:semiHidden="0" w:uiPriority="65" w:unhideWhenUsed="0"/>
-    <w:lsdException w:name="Medium List 2 Accent 3" w:semiHidden="0" w:uiPriority="66" w:unhideWhenUsed="0"/>
-    <w:lsdException w:name="Medium Grid 1 Accent 3" w:semiHidden="0" w:uiPriority="67" w:unhideWhenUsed="0"/>
-    <w:lsdException w:name="Medium Grid 2 Accent 3" w:semiHidden="0" w:uiPriority="68" w:unhideWhenUsed="0"/>
-    <w:lsdException w:name="Medium Grid 3 Accent 3" w:semiHidden="0" w:uiPriority="69" w:unhideWhenUsed="0"/>
-    <w:lsdException w:name="Dark List Accent 3" w:semiHidden="0" w:uiPriority="70" w:unhideWhenUsed="0"/>
-    <w:lsdException w:name="Colorful Shading Accent 3" w:semiHidden="0" w:uiPriority="71" w:unhideWhenUsed="0"/>
-    <w:lsdException w:name="Colorful List Accent 3" w:semiHidden="0" w:uiPriority="72" w:unhideWhenUsed="0"/>
-    <w:lsdException w:name="Colorful Grid Accent 3" w:semiHidden="0" w:uiPriority="73" w:unhideWhenUsed="0"/>
-    <w:lsdException w:name="Light Shading Accent 4" w:semiHidden="0" w:uiPriority="60" w:unhideWhenUsed="0"/>
-    <w:lsdException w:name="Light List Accent 4" w:semiHidden="0" w:uiPriority="61" w:unhideWhenUsed="0"/>
-    <w:lsdException w:name="Light Grid Accent 4" w:semiHidden="0" w:uiPriority="62" w:unhideWhenUsed="0"/>
-    <w:lsdException w:name="Medium Shading 1 Accent 4" w:semiHidden="0" w:uiPriority="63" w:unhideWhenUsed="0"/>
-    <w:lsdException w:name="Medium Shading 2 Accent 4" w:semiHidden="0" w:uiPriority="64" w:unhideWhenUsed="0"/>
-    <w:lsdException w:name="Medium List 1 Accent 4" w:semiHidden="0" w:uiPriority="65" w:unhideWhenUsed="0"/>
-    <w:lsdException w:name="Medium List 2 Accent 4" w:semiHidden="0" w:uiPriority="66" w:unhideWhenUsed="0"/>
-    <w:lsdException w:name="Medium Grid 1 Accent 4" w:semiHidden="0" w:uiPriority="67" w:unhideWhenUsed="0"/>
-    <w:lsdException w:name="Medium Grid 2 Accent 4" w:semiHidden="0" w:uiPriority="68" w:unhideWhenUsed="0"/>
-    <w:lsdException w:name="Medium Grid 3 Accent 4" w:semiHidden="0" w:uiPriority="69" w:unhideWhenUsed="0"/>
-    <w:lsdException w:name="Dark List Accent 4" w:semiHidden="0" w:uiPriority="70" w:unhideWhenUsed="0"/>
-    <w:lsdException w:name="Colorful Shading Accent 4" w:semiHidden="0" w:uiPriority="71" w:unhideWhenUsed="0"/>
-    <w:lsdException w:name="Colorful List Accent 4" w:semiHidden="0" w:uiPriority="72" w:unhideWhenUsed="0"/>
-    <w:lsdException w:name="Colorful Grid Accent 4" w:semiHidden="0" w:uiPriority="73" w:unhideWhenUsed="0"/>
-    <w:lsdException w:name="Light Shading Accent 5" w:semiHidden="0" w:uiPriority="60" w:unhideWhenUsed="0"/>
-    <w:lsdException w:name="Light List Accent 5" w:semiHidden="0" w:uiPriority="61" w:unhideWhenUsed="0"/>
-    <w:lsdException w:name="Light Grid Accent 5" w:semiHidden="0" w:uiPriority="62" w:unhideWhenUsed="0"/>
-    <w:lsdException w:name="Medium Shading 1 Accent 5" w:semiHidden="0" w:uiPriority="63" w:unhideWhenUsed="0"/>
-    <w:lsdException w:name="Medium Shading 2 Accent 5" w:semiHidden="0" w:uiPriority="64" w:unhideWhenUsed="0"/>
-    <w:lsdException w:name="Medium List 1 Accent 5" w:semiHidden="0" w:uiPriority="65" w:unhideWhenUsed="0"/>
-    <w:lsdException w:name="Medium List 2 Accent 5" w:semiHidden="0" w:uiPriority="66" w:unhideWhenUsed="0"/>
-    <w:lsdException w:name="Medium Grid 1 Accent 5" w:semiHidden="0" w:uiPriority="67" w:unhideWhenUsed="0"/>
-    <w:lsdException w:name="Medium Grid 2 Accent 5" w:semiHidden="0" w:uiPriority="68" w:unhideWhenUsed="0"/>
-    <w:lsdException w:name="Medium Grid 3 Accent 5" w:semiHidden="0" w:uiPriority="69" w:unhideWhenUsed="0"/>
-    <w:lsdException w:name="Dark List Accent 5" w:semiHidden="0" w:uiPriority="70" w:unhideWhenUsed="0"/>
-    <w:lsdException w:name="Colorful Shading Accent 5" w:semiHidden="0" w:uiPriority="71" w:unhideWhenUsed="0"/>
-    <w:lsdException w:name="Colorful List Accent 5" w:semiHidden="0" w:uiPriority="72" w:unhideWhenUsed="0"/>
-    <w:lsdException w:name="Colorful Grid Accent 5" w:semiHidden="0" w:uiPriority="73" w:unhideWhenUsed="0"/>
-    <w:lsdException w:name="Light Shading Accent 6" w:semiHidden="0" w:uiPriority="60" w:unhideWhenUsed="0"/>
-    <w:lsdException w:name="Light List Accent 6" w:semiHidden="0" w:uiPriority="61" w:unhideWhenUsed="0"/>
-    <w:lsdException w:name="Light Grid Accent 6" w:semiHidden="0" w:uiPriority="62" w:unhideWhenUsed="0"/>
-    <w:lsdException w:name="Medium Shading 1 Accent 6" w:semiHidden="0" w:uiPriority="63" w:unhideWhenUsed="0"/>
-    <w:lsdException w:name="Medium Shading 2 Accent 6" w:semiHidden="0" w:uiPriority="64" w:unhideWhenUsed="0"/>
-    <w:lsdException w:name="Medium List 1 Accent 6" w:semiHidden="0" w:uiPriority="65" w:unhideWhenUsed="0"/>
-    <w:lsdException w:name="Medium List 2 Accent 6" w:semiHidden="0" w:uiPriority="66" w:unhideWhenUsed="0"/>
-    <w:lsdException w:name="Medium Grid 1 Accent 6" w:semiHidden="0" w:uiPriority="67" w:unhideWhenUsed="0"/>
-    <w:lsdException w:name="Medium Grid 2 Accent 6" w:semiHidden="0" w:uiPriority="68" w:unhideWhenUsed="0"/>
-    <w:lsdException w:name="Medium Grid 3 Accent 6" w:semiHidden="0" w:uiPriority="69" w:unhideWhenUsed="0"/>
-    <w:lsdException w:name="Dark List Accent 6" w:semiHidden="0" w:uiPriority="70" w:unhideWhenUsed="0"/>
-    <w:lsdException w:name="Colorful Shading Accent 6" w:semiHidden="0" w:uiPriority="71" w:unhideWhenUsed="0"/>
-    <w:lsdException w:name="Colorful List Accent 6" w:semiHidden="0" w:uiPriority="72" w:unhideWhenUsed="0"/>
-    <w:lsdException w:name="Colorful Grid Accent 6" w:semiHidden="0" w:uiPriority="73" w:unhideWhenUsed="0"/>
-    <w:lsdException w:name="Subtle Emphasis" w:semiHidden="0" w:uiPriority="19" w:unhideWhenUsed="0" w:qFormat="1"/>
-    <w:lsdException w:name="Intense Emphasis" w:semiHidden="0" w:uiPriority="21" w:unhideWhenUsed="0" w:qFormat="1"/>
-    <w:lsdException w:name="Subtle Reference" w:semiHidden="0" w:uiPriority="31" w:unhideWhenUsed="0" w:qFormat="1"/>
-    <w:lsdException w:name="Intense Reference" w:semiHidden="0" w:uiPriority="32" w:unhideWhenUsed="0" w:qFormat="1"/>
-    <w:lsdException w:name="Book Title" w:semiHidden="0" w:uiPriority="33" w:unhideWhenUsed="0" w:qFormat="1"/>
-    <w:lsdException w:name="Bibliography" w:uiPriority="37"/>
-    <w:lsdException w:name="TOC Heading" w:uiPriority="39" w:qFormat="1"/>
-  </w:latentStyles>
-  <w:style w:type="paragraph" w:default="1" w:styleId="Normal">
-    <w:name w:val="Normal"/>
-    <w:qFormat/>
-    <w:pPr>
-      <w:widowControl w:val="0"/>
-      <w:kinsoku w:val="0"/>
-      <w:overflowPunct w:val="0"/>
-      <w:spacing w:after="0" w:line="240" w:lineRule="auto"/>
-      <w:textAlignment w:val="baseline"/>
-    </w:pPr>
-    <w:rPr>
-      <w:rFonts w:ascii="Times New Roman" w:hAnsi="Times New Roman" w:cs="Times New Roman"/>
-      <w:sz w:val="24"/>
-      <w:szCs w:val="24"/>
-      <w:lang w:val="en-US"/>
-    </w:rPr>
-  </w:style>
-  <w:style w:type="character" w:default="1" w:styleId="DefaultParagraphFont">
-    <w:name w:val="Default Paragraph Font"/>
-    <w:uiPriority w:val="99"/>
   </w:style>
   <w:style w:type="table" w:default="1" w:styleId="TableNormal">
     <w:name w:val="Normal Table"/>

</xml_diff>

<commit_message>
Reorganised project files & started DAC stuff
</commit_message>
<xml_diff>
--- a/Datasheets/D&C board edge connector.docx
+++ b/Datasheets/D&C board edge connector.docx
@@ -22,6 +22,8 @@
         </w:rPr>
         <w:t>Edge connector pin assignments for D&amp;C board</w:t>
       </w:r>
+      <w:bookmarkStart w:id="0" w:name="_GoBack"/>
+      <w:bookmarkEnd w:id="0"/>
     </w:p>
     <w:tbl>
       <w:tblPr>
@@ -507,9 +509,6 @@
             <w:pPr>
               <w:jc w:val="center"/>
             </w:pPr>
-            <w:r>
-              <w:t>?? DDS</w:t>
-            </w:r>
           </w:p>
         </w:tc>
       </w:tr>
@@ -1348,6 +1347,9 @@
             <w:pPr>
               <w:jc w:val="center"/>
             </w:pPr>
+            <w:r>
+              <w:t>DDS (sine)</w:t>
+            </w:r>
           </w:p>
         </w:tc>
       </w:tr>
@@ -1450,6 +1452,9 @@
             <w:pPr>
               <w:jc w:val="center"/>
             </w:pPr>
+            <w:r>
+              <w:t>DDS (square)</w:t>
+            </w:r>
           </w:p>
         </w:tc>
       </w:tr>
@@ -1552,6 +1557,9 @@
             <w:pPr>
               <w:jc w:val="center"/>
             </w:pPr>
+            <w:r>
+              <w:t>DAC (triangle)</w:t>
+            </w:r>
           </w:p>
         </w:tc>
       </w:tr>
@@ -1654,6 +1662,11 @@
             <w:pPr>
               <w:jc w:val="center"/>
             </w:pPr>
+            <w:proofErr w:type="gramStart"/>
+            <w:r>
+              <w:t>EXTERNAL ?</w:t>
+            </w:r>
+            <w:proofErr w:type="gramEnd"/>
           </w:p>
         </w:tc>
       </w:tr>
@@ -2901,6 +2914,9 @@
             <w:pPr>
               <w:jc w:val="center"/>
             </w:pPr>
+            <w:r>
+              <w:t>DDS</w:t>
+            </w:r>
           </w:p>
         </w:tc>
       </w:tr>
@@ -3003,6 +3019,9 @@
             <w:pPr>
               <w:jc w:val="center"/>
             </w:pPr>
+            <w:r>
+              <w:t>DDS</w:t>
+            </w:r>
           </w:p>
         </w:tc>
       </w:tr>
@@ -3105,6 +3124,9 @@
             <w:pPr>
               <w:jc w:val="center"/>
             </w:pPr>
+            <w:r>
+              <w:t>DDS</w:t>
+            </w:r>
           </w:p>
         </w:tc>
       </w:tr>
@@ -3207,6 +3229,9 @@
             <w:pPr>
               <w:jc w:val="center"/>
             </w:pPr>
+            <w:r>
+              <w:t>DDS</w:t>
+            </w:r>
           </w:p>
         </w:tc>
       </w:tr>
@@ -3619,8 +3644,6 @@
             <w:r>
               <w:t>NOT REQUIRED!!</w:t>
             </w:r>
-            <w:bookmarkStart w:id="0" w:name="_GoBack"/>
-            <w:bookmarkEnd w:id="0"/>
           </w:p>
         </w:tc>
       </w:tr>
@@ -3772,14 +3795,8 @@
           <w:p>
             <w:pPr>
               <w:jc w:val="center"/>
-              <w:rPr>
-                <w:color w:val="FF0000"/>
-              </w:rPr>
-            </w:pPr>
-            <w:r>
-              <w:rPr>
-                <w:color w:val="FF0000"/>
-              </w:rPr>
+            </w:pPr>
+            <w:r>
               <w:t>17 (DATA)</w:t>
             </w:r>
           </w:p>
@@ -3791,24 +3808,10 @@
           <w:p>
             <w:pPr>
               <w:jc w:val="center"/>
-              <w:rPr>
-                <w:color w:val="FF0000"/>
-              </w:rPr>
-            </w:pPr>
-            <w:r>
-              <w:rPr>
-                <w:color w:val="FF0000"/>
-              </w:rPr>
-              <w:t>J7-2 (E3</w:t>
-            </w:r>
-            <w:proofErr w:type="gramStart"/>
-            <w:r>
-              <w:rPr>
-                <w:color w:val="FF0000"/>
-              </w:rPr>
-              <w:t>) ??</w:t>
-            </w:r>
-            <w:proofErr w:type="gramEnd"/>
+            </w:pPr>
+            <w:r>
+              <w:t xml:space="preserve">J7-2 (E3) </w:t>
+            </w:r>
           </w:p>
         </w:tc>
       </w:tr>

</xml_diff>

<commit_message>
Got DDS working for sine and square waves
</commit_message>
<xml_diff>
--- a/Datasheets/D&C board edge connector.docx
+++ b/Datasheets/D&C board edge connector.docx
@@ -22,8 +22,6 @@
         </w:rPr>
         <w:t>Edge connector pin assignments for D&amp;C board</w:t>
       </w:r>
-      <w:bookmarkStart w:id="0" w:name="_GoBack"/>
-      <w:bookmarkEnd w:id="0"/>
     </w:p>
     <w:tbl>
       <w:tblPr>
@@ -3782,8 +3780,10 @@
               <w:jc w:val="center"/>
             </w:pPr>
             <w:r>
-              <w:t>J7-4 (E5)</w:t>
-            </w:r>
+              <w:t>NOT REQUIRED!!</w:t>
+            </w:r>
+            <w:bookmarkStart w:id="0" w:name="_GoBack"/>
+            <w:bookmarkEnd w:id="0"/>
           </w:p>
         </w:tc>
       </w:tr>
@@ -3841,7 +3841,10 @@
               <w:jc w:val="center"/>
             </w:pPr>
             <w:r>
-              <w:t>J7-3 (E4)</w:t>
+              <w:t>J7-4 (E5</w:t>
+            </w:r>
+            <w:r>
+              <w:t>)</w:t>
             </w:r>
           </w:p>
         </w:tc>
@@ -3869,7 +3872,10 @@
               <w:jc w:val="center"/>
             </w:pPr>
             <w:r>
-              <w:t>J7-5 (E6)</w:t>
+              <w:t>J7-3 (E4</w:t>
+            </w:r>
+            <w:r>
+              <w:t>)</w:t>
             </w:r>
           </w:p>
         </w:tc>

</xml_diff>

<commit_message>
work by Ibrahim to fix LCD screen & sys_tick handler
</commit_message>
<xml_diff>
--- a/Datasheets/D&C board edge connector.docx
+++ b/Datasheets/D&C board edge connector.docx
@@ -1345,9 +1345,6 @@
             <w:pPr>
               <w:jc w:val="center"/>
             </w:pPr>
-            <w:r>
-              <w:t>DDS (sine)</w:t>
-            </w:r>
           </w:p>
         </w:tc>
       </w:tr>
@@ -1450,9 +1447,6 @@
             <w:pPr>
               <w:jc w:val="center"/>
             </w:pPr>
-            <w:r>
-              <w:t>DDS (square)</w:t>
-            </w:r>
           </w:p>
         </w:tc>
       </w:tr>
@@ -1555,8 +1549,13 @@
             <w:pPr>
               <w:jc w:val="center"/>
             </w:pPr>
-            <w:r>
-              <w:t>DAC (triangle)</w:t>
+            <w:proofErr w:type="spellStart"/>
+            <w:r>
+              <w:t>Freq</w:t>
+            </w:r>
+            <w:proofErr w:type="spellEnd"/>
+            <w:r>
+              <w:t xml:space="preserve"> Meter input</w:t>
             </w:r>
           </w:p>
         </w:tc>
@@ -1660,11 +1659,6 @@
             <w:pPr>
               <w:jc w:val="center"/>
             </w:pPr>
-            <w:proofErr w:type="gramStart"/>
-            <w:r>
-              <w:t>EXTERNAL ?</w:t>
-            </w:r>
-            <w:proofErr w:type="gramEnd"/>
           </w:p>
         </w:tc>
       </w:tr>
@@ -2810,6 +2804,9 @@
             <w:pPr>
               <w:jc w:val="center"/>
             </w:pPr>
+            <w:r>
+              <w:t>DDS - VCC</w:t>
+            </w:r>
           </w:p>
         </w:tc>
       </w:tr>
@@ -3227,9 +3224,6 @@
             <w:pPr>
               <w:jc w:val="center"/>
             </w:pPr>
-            <w:r>
-              <w:t>DDS</w:t>
-            </w:r>
           </w:p>
         </w:tc>
       </w:tr>
@@ -3524,6 +3518,9 @@
             <w:pPr>
               <w:jc w:val="center"/>
             </w:pPr>
+            <w:r>
+              <w:t>DDS - GND</w:t>
+            </w:r>
           </w:p>
         </w:tc>
       </w:tr>
@@ -3696,8 +3693,18 @@
               <w:jc w:val="center"/>
             </w:pPr>
             <w:r>
-              <w:t>J7-6 (E7)</w:t>
-            </w:r>
+              <w:t>J5-5 (</w:t>
+            </w:r>
+            <w:proofErr w:type="spellStart"/>
+            <w:r>
+              <w:t>Freq</w:t>
+            </w:r>
+            <w:proofErr w:type="spellEnd"/>
+            <w:r>
+              <w:t xml:space="preserve"> Met)</w:t>
+            </w:r>
+            <w:bookmarkStart w:id="0" w:name="_GoBack"/>
+            <w:bookmarkEnd w:id="0"/>
           </w:p>
         </w:tc>
       </w:tr>
@@ -3724,7 +3731,15 @@
               <w:jc w:val="center"/>
             </w:pPr>
             <w:r>
-              <w:t>J7-6 (E7)</w:t>
+              <w:t>J5-5 (</w:t>
+            </w:r>
+            <w:proofErr w:type="spellStart"/>
+            <w:r>
+              <w:t>Freq</w:t>
+            </w:r>
+            <w:proofErr w:type="spellEnd"/>
+            <w:r>
+              <w:t xml:space="preserve"> Met)</w:t>
             </w:r>
           </w:p>
         </w:tc>
@@ -3782,8 +3797,6 @@
             <w:r>
               <w:t>NOT REQUIRED!!</w:t>
             </w:r>
-            <w:bookmarkStart w:id="0" w:name="_GoBack"/>
-            <w:bookmarkEnd w:id="0"/>
           </w:p>
         </w:tc>
       </w:tr>

</xml_diff>

<commit_message>
Added pulse generator code
</commit_message>
<xml_diff>
--- a/Datasheets/D&C board edge connector.docx
+++ b/Datasheets/D&C board edge connector.docx
@@ -819,6 +819,12 @@
                 <w:spacing w:val="-2"/>
               </w:rPr>
             </w:pPr>
+            <w:r>
+              <w:rPr>
+                <w:spacing w:val="-2"/>
+              </w:rPr>
+              <w:t>Noise, Arbitrary</w:t>
+            </w:r>
           </w:p>
         </w:tc>
       </w:tr>
@@ -933,6 +939,14 @@
                 <w:spacing w:val="-2"/>
               </w:rPr>
             </w:pPr>
+            <w:r>
+              <w:rPr>
+                <w:spacing w:val="-2"/>
+              </w:rPr>
+              <w:t>Triangular</w:t>
+            </w:r>
+            <w:bookmarkStart w:id="0" w:name="_GoBack"/>
+            <w:bookmarkEnd w:id="0"/>
           </w:p>
         </w:tc>
       </w:tr>
@@ -3703,8 +3717,6 @@
             <w:r>
               <w:t xml:space="preserve"> Met)</w:t>
             </w:r>
-            <w:bookmarkStart w:id="0" w:name="_GoBack"/>
-            <w:bookmarkEnd w:id="0"/>
           </w:p>
         </w:tc>
       </w:tr>

</xml_diff>

<commit_message>
Added code for FSK stuff
</commit_message>
<xml_diff>
--- a/Datasheets/D&C board edge connector.docx
+++ b/Datasheets/D&C board edge connector.docx
@@ -945,8 +945,6 @@
               </w:rPr>
               <w:t>Triangular</w:t>
             </w:r>
-            <w:bookmarkStart w:id="0" w:name="_GoBack"/>
-            <w:bookmarkEnd w:id="0"/>
           </w:p>
         </w:tc>
       </w:tr>
@@ -3951,6 +3949,734 @@
         </w:rPr>
         <w:t>DDS in Serial Mode</w:t>
       </w:r>
+    </w:p>
+    <w:p>
+      <w:pPr>
+        <w:rPr>
+          <w:sz w:val="32"/>
+        </w:rPr>
+      </w:pPr>
+    </w:p>
+    <w:p>
+      <w:pPr>
+        <w:rPr>
+          <w:sz w:val="32"/>
+        </w:rPr>
+      </w:pPr>
+    </w:p>
+    <w:p>
+      <w:pPr>
+        <w:rPr>
+          <w:sz w:val="32"/>
+        </w:rPr>
+      </w:pPr>
+    </w:p>
+    <w:p>
+      <w:pPr>
+        <w:rPr>
+          <w:sz w:val="32"/>
+        </w:rPr>
+      </w:pPr>
+    </w:p>
+    <w:p>
+      <w:pPr>
+        <w:rPr>
+          <w:sz w:val="32"/>
+        </w:rPr>
+      </w:pPr>
+    </w:p>
+    <w:p>
+      <w:pPr>
+        <w:rPr>
+          <w:sz w:val="32"/>
+        </w:rPr>
+      </w:pPr>
+    </w:p>
+    <w:p>
+      <w:pPr>
+        <w:rPr>
+          <w:sz w:val="32"/>
+        </w:rPr>
+      </w:pPr>
+    </w:p>
+    <w:p>
+      <w:pPr>
+        <w:rPr>
+          <w:sz w:val="32"/>
+        </w:rPr>
+      </w:pPr>
+    </w:p>
+    <w:p>
+      <w:pPr>
+        <w:rPr>
+          <w:sz w:val="32"/>
+        </w:rPr>
+      </w:pPr>
+    </w:p>
+    <w:p>
+      <w:pPr>
+        <w:rPr>
+          <w:sz w:val="32"/>
+        </w:rPr>
+      </w:pPr>
+    </w:p>
+    <w:p>
+      <w:pPr>
+        <w:rPr>
+          <w:sz w:val="32"/>
+        </w:rPr>
+      </w:pPr>
+    </w:p>
+    <w:p>
+      <w:pPr>
+        <w:rPr>
+          <w:sz w:val="32"/>
+        </w:rPr>
+      </w:pPr>
+    </w:p>
+    <w:p>
+      <w:pPr>
+        <w:rPr>
+          <w:sz w:val="32"/>
+        </w:rPr>
+      </w:pPr>
+    </w:p>
+    <w:p>
+      <w:pPr>
+        <w:jc w:val="center"/>
+        <w:rPr>
+          <w:b/>
+          <w:sz w:val="32"/>
+          <w:u w:val="single"/>
+        </w:rPr>
+      </w:pPr>
+      <w:r>
+        <w:rPr>
+          <w:b/>
+          <w:sz w:val="32"/>
+          <w:u w:val="single"/>
+        </w:rPr>
+        <w:t>Timers</w:t>
+      </w:r>
+    </w:p>
+    <w:p>
+      <w:pPr>
+        <w:jc w:val="center"/>
+        <w:rPr>
+          <w:b/>
+          <w:sz w:val="32"/>
+          <w:u w:val="single"/>
+        </w:rPr>
+      </w:pPr>
+    </w:p>
+    <w:tbl>
+      <w:tblPr>
+        <w:tblStyle w:val="TableGrid"/>
+        <w:tblW w:w="8527" w:type="dxa"/>
+        <w:tblInd w:w="679" w:type="dxa"/>
+        <w:tblLook w:val="04A0" w:firstRow="1" w:lastRow="0" w:firstColumn="1" w:lastColumn="0" w:noHBand="0" w:noVBand="1"/>
+      </w:tblPr>
+      <w:tblGrid>
+        <w:gridCol w:w="2842"/>
+        <w:gridCol w:w="2842"/>
+        <w:gridCol w:w="2843"/>
+      </w:tblGrid>
+      <w:tr>
+        <w:tc>
+          <w:tcPr>
+            <w:tcW w:w="2842" w:type="dxa"/>
+          </w:tcPr>
+          <w:p>
+            <w:pPr>
+              <w:jc w:val="center"/>
+              <w:rPr>
+                <w:b/>
+                <w:sz w:val="28"/>
+                <w:szCs w:val="28"/>
+                <w:u w:val="single"/>
+              </w:rPr>
+            </w:pPr>
+            <w:r>
+              <w:rPr>
+                <w:b/>
+                <w:sz w:val="28"/>
+                <w:szCs w:val="28"/>
+                <w:u w:val="single"/>
+              </w:rPr>
+              <w:t>Timer</w:t>
+            </w:r>
+          </w:p>
+        </w:tc>
+        <w:tc>
+          <w:tcPr>
+            <w:tcW w:w="2842" w:type="dxa"/>
+          </w:tcPr>
+          <w:p>
+            <w:pPr>
+              <w:jc w:val="center"/>
+              <w:rPr>
+                <w:b/>
+                <w:sz w:val="28"/>
+                <w:szCs w:val="28"/>
+                <w:u w:val="single"/>
+              </w:rPr>
+            </w:pPr>
+            <w:r>
+              <w:rPr>
+                <w:b/>
+                <w:sz w:val="28"/>
+                <w:szCs w:val="28"/>
+                <w:u w:val="single"/>
+              </w:rPr>
+              <w:t>Usage</w:t>
+            </w:r>
+          </w:p>
+        </w:tc>
+        <w:tc>
+          <w:tcPr>
+            <w:tcW w:w="2843" w:type="dxa"/>
+          </w:tcPr>
+          <w:p>
+            <w:pPr>
+              <w:jc w:val="center"/>
+              <w:rPr>
+                <w:b/>
+                <w:sz w:val="28"/>
+                <w:szCs w:val="28"/>
+                <w:u w:val="single"/>
+              </w:rPr>
+            </w:pPr>
+            <w:r>
+              <w:rPr>
+                <w:b/>
+                <w:sz w:val="28"/>
+                <w:szCs w:val="28"/>
+                <w:u w:val="single"/>
+              </w:rPr>
+              <w:t>Comments</w:t>
+            </w:r>
+          </w:p>
+        </w:tc>
+      </w:tr>
+      <w:tr>
+        <w:tc>
+          <w:tcPr>
+            <w:tcW w:w="2842" w:type="dxa"/>
+          </w:tcPr>
+          <w:p>
+            <w:pPr>
+              <w:jc w:val="center"/>
+            </w:pPr>
+            <w:r>
+              <w:t>Timer 1</w:t>
+            </w:r>
+          </w:p>
+        </w:tc>
+        <w:tc>
+          <w:tcPr>
+            <w:tcW w:w="2842" w:type="dxa"/>
+          </w:tcPr>
+          <w:p>
+            <w:pPr>
+              <w:jc w:val="center"/>
+            </w:pPr>
+          </w:p>
+        </w:tc>
+        <w:tc>
+          <w:tcPr>
+            <w:tcW w:w="2843" w:type="dxa"/>
+          </w:tcPr>
+          <w:p>
+            <w:pPr>
+              <w:jc w:val="center"/>
+            </w:pPr>
+            <w:r>
+              <w:t>Advanced</w:t>
+            </w:r>
+          </w:p>
+        </w:tc>
+      </w:tr>
+      <w:tr>
+        <w:tc>
+          <w:tcPr>
+            <w:tcW w:w="2842" w:type="dxa"/>
+          </w:tcPr>
+          <w:p>
+            <w:pPr>
+              <w:jc w:val="center"/>
+            </w:pPr>
+            <w:r>
+              <w:t>Timer 2</w:t>
+            </w:r>
+          </w:p>
+        </w:tc>
+        <w:tc>
+          <w:tcPr>
+            <w:tcW w:w="2842" w:type="dxa"/>
+          </w:tcPr>
+          <w:p>
+            <w:pPr>
+              <w:jc w:val="center"/>
+            </w:pPr>
+            <w:r>
+              <w:t>FSK</w:t>
+            </w:r>
+          </w:p>
+        </w:tc>
+        <w:tc>
+          <w:tcPr>
+            <w:tcW w:w="2843" w:type="dxa"/>
+          </w:tcPr>
+          <w:p>
+            <w:pPr>
+              <w:jc w:val="center"/>
+            </w:pPr>
+          </w:p>
+        </w:tc>
+      </w:tr>
+      <w:tr>
+        <w:tc>
+          <w:tcPr>
+            <w:tcW w:w="2842" w:type="dxa"/>
+          </w:tcPr>
+          <w:p>
+            <w:pPr>
+              <w:jc w:val="center"/>
+            </w:pPr>
+            <w:r>
+              <w:t>Timer 3</w:t>
+            </w:r>
+          </w:p>
+        </w:tc>
+        <w:tc>
+          <w:tcPr>
+            <w:tcW w:w="2842" w:type="dxa"/>
+          </w:tcPr>
+          <w:p>
+            <w:pPr>
+              <w:jc w:val="center"/>
+            </w:pPr>
+            <w:r>
+              <w:t>Pulse generator</w:t>
+            </w:r>
+          </w:p>
+        </w:tc>
+        <w:tc>
+          <w:tcPr>
+            <w:tcW w:w="2843" w:type="dxa"/>
+          </w:tcPr>
+          <w:p>
+            <w:pPr>
+              <w:jc w:val="center"/>
+            </w:pPr>
+          </w:p>
+        </w:tc>
+      </w:tr>
+      <w:tr>
+        <w:tc>
+          <w:tcPr>
+            <w:tcW w:w="2842" w:type="dxa"/>
+          </w:tcPr>
+          <w:p>
+            <w:pPr>
+              <w:jc w:val="center"/>
+            </w:pPr>
+            <w:r>
+              <w:t>Timer 4</w:t>
+            </w:r>
+          </w:p>
+        </w:tc>
+        <w:tc>
+          <w:tcPr>
+            <w:tcW w:w="2842" w:type="dxa"/>
+          </w:tcPr>
+          <w:p>
+            <w:pPr>
+              <w:jc w:val="center"/>
+            </w:pPr>
+            <w:r>
+              <w:t>Frequency meter</w:t>
+            </w:r>
+          </w:p>
+        </w:tc>
+        <w:tc>
+          <w:tcPr>
+            <w:tcW w:w="2843" w:type="dxa"/>
+          </w:tcPr>
+          <w:p>
+            <w:pPr>
+              <w:jc w:val="center"/>
+            </w:pPr>
+          </w:p>
+        </w:tc>
+      </w:tr>
+      <w:tr>
+        <w:tc>
+          <w:tcPr>
+            <w:tcW w:w="2842" w:type="dxa"/>
+          </w:tcPr>
+          <w:p>
+            <w:pPr>
+              <w:jc w:val="center"/>
+            </w:pPr>
+            <w:r>
+              <w:t>Timer 5</w:t>
+            </w:r>
+          </w:p>
+        </w:tc>
+        <w:tc>
+          <w:tcPr>
+            <w:tcW w:w="2842" w:type="dxa"/>
+          </w:tcPr>
+          <w:p>
+            <w:pPr>
+              <w:jc w:val="center"/>
+            </w:pPr>
+            <w:r>
+              <w:t>DAC - Noise</w:t>
+            </w:r>
+          </w:p>
+        </w:tc>
+        <w:tc>
+          <w:tcPr>
+            <w:tcW w:w="2843" w:type="dxa"/>
+          </w:tcPr>
+          <w:p>
+            <w:pPr>
+              <w:jc w:val="center"/>
+            </w:pPr>
+          </w:p>
+        </w:tc>
+      </w:tr>
+      <w:tr>
+        <w:tc>
+          <w:tcPr>
+            <w:tcW w:w="2842" w:type="dxa"/>
+          </w:tcPr>
+          <w:p>
+            <w:pPr>
+              <w:jc w:val="center"/>
+            </w:pPr>
+            <w:r>
+              <w:t>Timer 6</w:t>
+            </w:r>
+          </w:p>
+        </w:tc>
+        <w:tc>
+          <w:tcPr>
+            <w:tcW w:w="2842" w:type="dxa"/>
+          </w:tcPr>
+          <w:p>
+            <w:pPr>
+              <w:jc w:val="center"/>
+            </w:pPr>
+            <w:r>
+              <w:t xml:space="preserve">DAC - </w:t>
+            </w:r>
+            <w:proofErr w:type="spellStart"/>
+            <w:r>
+              <w:t>Arbitory</w:t>
+            </w:r>
+            <w:proofErr w:type="spellEnd"/>
+          </w:p>
+        </w:tc>
+        <w:tc>
+          <w:tcPr>
+            <w:tcW w:w="2843" w:type="dxa"/>
+          </w:tcPr>
+          <w:p>
+            <w:pPr>
+              <w:jc w:val="center"/>
+            </w:pPr>
+          </w:p>
+        </w:tc>
+      </w:tr>
+      <w:tr>
+        <w:tc>
+          <w:tcPr>
+            <w:tcW w:w="2842" w:type="dxa"/>
+          </w:tcPr>
+          <w:p>
+            <w:pPr>
+              <w:jc w:val="center"/>
+            </w:pPr>
+            <w:r>
+              <w:t>Timer 7</w:t>
+            </w:r>
+          </w:p>
+        </w:tc>
+        <w:tc>
+          <w:tcPr>
+            <w:tcW w:w="2842" w:type="dxa"/>
+          </w:tcPr>
+          <w:p>
+            <w:pPr>
+              <w:jc w:val="center"/>
+            </w:pPr>
+          </w:p>
+        </w:tc>
+        <w:tc>
+          <w:tcPr>
+            <w:tcW w:w="2843" w:type="dxa"/>
+          </w:tcPr>
+          <w:p>
+            <w:pPr>
+              <w:jc w:val="center"/>
+            </w:pPr>
+          </w:p>
+        </w:tc>
+      </w:tr>
+      <w:tr>
+        <w:tc>
+          <w:tcPr>
+            <w:tcW w:w="2842" w:type="dxa"/>
+          </w:tcPr>
+          <w:p>
+            <w:pPr>
+              <w:jc w:val="center"/>
+            </w:pPr>
+            <w:r>
+              <w:t>Timer 8</w:t>
+            </w:r>
+          </w:p>
+        </w:tc>
+        <w:tc>
+          <w:tcPr>
+            <w:tcW w:w="2842" w:type="dxa"/>
+          </w:tcPr>
+          <w:p>
+            <w:pPr>
+              <w:jc w:val="center"/>
+            </w:pPr>
+          </w:p>
+        </w:tc>
+        <w:tc>
+          <w:tcPr>
+            <w:tcW w:w="2843" w:type="dxa"/>
+          </w:tcPr>
+          <w:p>
+            <w:pPr>
+              <w:jc w:val="center"/>
+            </w:pPr>
+            <w:r>
+              <w:t>Advanced</w:t>
+            </w:r>
+          </w:p>
+        </w:tc>
+      </w:tr>
+      <w:tr>
+        <w:tc>
+          <w:tcPr>
+            <w:tcW w:w="2842" w:type="dxa"/>
+          </w:tcPr>
+          <w:p>
+            <w:pPr>
+              <w:jc w:val="center"/>
+            </w:pPr>
+            <w:r>
+              <w:t>Timer 9</w:t>
+            </w:r>
+          </w:p>
+        </w:tc>
+        <w:tc>
+          <w:tcPr>
+            <w:tcW w:w="2842" w:type="dxa"/>
+          </w:tcPr>
+          <w:p>
+            <w:pPr>
+              <w:jc w:val="center"/>
+            </w:pPr>
+          </w:p>
+        </w:tc>
+        <w:tc>
+          <w:tcPr>
+            <w:tcW w:w="2843" w:type="dxa"/>
+          </w:tcPr>
+          <w:p>
+            <w:pPr>
+              <w:jc w:val="center"/>
+            </w:pPr>
+            <w:r>
+              <w:t>No IRQ!!</w:t>
+            </w:r>
+            <w:bookmarkStart w:id="0" w:name="_GoBack"/>
+            <w:bookmarkEnd w:id="0"/>
+          </w:p>
+        </w:tc>
+      </w:tr>
+      <w:tr>
+        <w:tc>
+          <w:tcPr>
+            <w:tcW w:w="2842" w:type="dxa"/>
+          </w:tcPr>
+          <w:p>
+            <w:pPr>
+              <w:jc w:val="center"/>
+            </w:pPr>
+            <w:r>
+              <w:t>Timer 10</w:t>
+            </w:r>
+          </w:p>
+        </w:tc>
+        <w:tc>
+          <w:tcPr>
+            <w:tcW w:w="2842" w:type="dxa"/>
+          </w:tcPr>
+          <w:p>
+            <w:pPr>
+              <w:jc w:val="center"/>
+            </w:pPr>
+          </w:p>
+        </w:tc>
+        <w:tc>
+          <w:tcPr>
+            <w:tcW w:w="2843" w:type="dxa"/>
+          </w:tcPr>
+          <w:p>
+            <w:pPr>
+              <w:jc w:val="center"/>
+            </w:pPr>
+            <w:r>
+              <w:t>No IRQ</w:t>
+            </w:r>
+            <w:r>
+              <w:t>!!</w:t>
+            </w:r>
+          </w:p>
+        </w:tc>
+      </w:tr>
+      <w:tr>
+        <w:tc>
+          <w:tcPr>
+            <w:tcW w:w="2842" w:type="dxa"/>
+          </w:tcPr>
+          <w:p>
+            <w:pPr>
+              <w:jc w:val="center"/>
+            </w:pPr>
+            <w:r>
+              <w:t>Timer 11</w:t>
+            </w:r>
+          </w:p>
+        </w:tc>
+        <w:tc>
+          <w:tcPr>
+            <w:tcW w:w="2842" w:type="dxa"/>
+          </w:tcPr>
+          <w:p>
+            <w:pPr>
+              <w:jc w:val="center"/>
+            </w:pPr>
+          </w:p>
+        </w:tc>
+        <w:tc>
+          <w:tcPr>
+            <w:tcW w:w="2843" w:type="dxa"/>
+          </w:tcPr>
+          <w:p>
+            <w:pPr>
+              <w:jc w:val="center"/>
+            </w:pPr>
+            <w:r>
+              <w:t>No IRQ</w:t>
+            </w:r>
+            <w:r>
+              <w:t>!!</w:t>
+            </w:r>
+          </w:p>
+        </w:tc>
+      </w:tr>
+      <w:tr>
+        <w:tc>
+          <w:tcPr>
+            <w:tcW w:w="2842" w:type="dxa"/>
+          </w:tcPr>
+          <w:p>
+            <w:pPr>
+              <w:jc w:val="center"/>
+            </w:pPr>
+            <w:r>
+              <w:t>Timer 12</w:t>
+            </w:r>
+          </w:p>
+        </w:tc>
+        <w:tc>
+          <w:tcPr>
+            <w:tcW w:w="2842" w:type="dxa"/>
+          </w:tcPr>
+          <w:p>
+            <w:pPr>
+              <w:jc w:val="center"/>
+            </w:pPr>
+          </w:p>
+        </w:tc>
+        <w:tc>
+          <w:tcPr>
+            <w:tcW w:w="2843" w:type="dxa"/>
+          </w:tcPr>
+          <w:p>
+            <w:pPr>
+              <w:jc w:val="center"/>
+            </w:pPr>
+            <w:r>
+              <w:t>No IRQ</w:t>
+            </w:r>
+            <w:r>
+              <w:t>!!</w:t>
+            </w:r>
+          </w:p>
+        </w:tc>
+      </w:tr>
+      <w:tr>
+        <w:tc>
+          <w:tcPr>
+            <w:tcW w:w="2842" w:type="dxa"/>
+          </w:tcPr>
+          <w:p>
+            <w:pPr>
+              <w:jc w:val="center"/>
+            </w:pPr>
+          </w:p>
+        </w:tc>
+        <w:tc>
+          <w:tcPr>
+            <w:tcW w:w="2842" w:type="dxa"/>
+          </w:tcPr>
+          <w:p>
+            <w:pPr>
+              <w:jc w:val="center"/>
+            </w:pPr>
+          </w:p>
+        </w:tc>
+        <w:tc>
+          <w:tcPr>
+            <w:tcW w:w="2843" w:type="dxa"/>
+          </w:tcPr>
+          <w:p>
+            <w:pPr>
+              <w:jc w:val="center"/>
+            </w:pPr>
+          </w:p>
+        </w:tc>
+      </w:tr>
+    </w:tbl>
+    <w:p>
+      <w:pPr>
+        <w:jc w:val="center"/>
+        <w:rPr>
+          <w:b/>
+          <w:sz w:val="32"/>
+          <w:u w:val="single"/>
+        </w:rPr>
+      </w:pPr>
+    </w:p>
+    <w:p>
+      <w:pPr>
+        <w:jc w:val="center"/>
+        <w:rPr>
+          <w:sz w:val="32"/>
+        </w:rPr>
+      </w:pPr>
     </w:p>
     <w:sectPr>
       <w:pgSz w:w="11904" w:h="16843"/>

</xml_diff>

<commit_message>
Work on FSK stuff
</commit_message>
<xml_diff>
--- a/Datasheets/D&C board edge connector.docx
+++ b/Datasheets/D&C board edge connector.docx
@@ -1339,7 +1339,9 @@
           </w:tcPr>
           <w:p>
             <w:pPr>
-              <w:jc w:val="center"/>
+              <w:rPr>
+                <w:i/>
+              </w:rPr>
             </w:pPr>
           </w:p>
         </w:tc>
@@ -1442,6 +1444,9 @@
           <w:p>
             <w:pPr>
               <w:jc w:val="center"/>
+              <w:rPr>
+                <w:i/>
+              </w:rPr>
             </w:pPr>
           </w:p>
         </w:tc>
@@ -1544,6 +1549,9 @@
           <w:p>
             <w:pPr>
               <w:jc w:val="center"/>
+              <w:rPr>
+                <w:i/>
+              </w:rPr>
             </w:pPr>
           </w:p>
         </w:tc>
@@ -1654,23 +1662,29 @@
           <w:p>
             <w:pPr>
               <w:jc w:val="center"/>
-            </w:pPr>
-          </w:p>
-        </w:tc>
-        <w:tc>
-          <w:tcPr>
-            <w:tcW w:w="2063" w:type="dxa"/>
-            <w:tcBorders>
-              <w:top w:val="single" w:sz="5" w:space="0" w:color="auto"/>
-              <w:left w:val="single" w:sz="5" w:space="0" w:color="auto"/>
-              <w:bottom w:val="single" w:sz="5" w:space="0" w:color="auto"/>
-              <w:right w:val="single" w:sz="5" w:space="0" w:color="auto"/>
-            </w:tcBorders>
-          </w:tcPr>
-          <w:p>
-            <w:pPr>
-              <w:jc w:val="center"/>
-            </w:pPr>
+              <w:rPr>
+                <w:i/>
+              </w:rPr>
+            </w:pPr>
+          </w:p>
+        </w:tc>
+        <w:tc>
+          <w:tcPr>
+            <w:tcW w:w="2063" w:type="dxa"/>
+            <w:tcBorders>
+              <w:top w:val="single" w:sz="5" w:space="0" w:color="auto"/>
+              <w:left w:val="single" w:sz="5" w:space="0" w:color="auto"/>
+              <w:bottom w:val="single" w:sz="5" w:space="0" w:color="auto"/>
+              <w:right w:val="single" w:sz="5" w:space="0" w:color="auto"/>
+            </w:tcBorders>
+          </w:tcPr>
+          <w:p>
+            <w:pPr>
+              <w:jc w:val="center"/>
+            </w:pPr>
+            <w:r>
+              <w:t>FSK input</w:t>
+            </w:r>
           </w:p>
         </w:tc>
       </w:tr>
@@ -2506,6 +2520,8 @@
             <w:pPr>
               <w:jc w:val="center"/>
             </w:pPr>
+            <w:bookmarkStart w:id="0" w:name="_GoBack"/>
+            <w:bookmarkEnd w:id="0"/>
           </w:p>
         </w:tc>
       </w:tr>
@@ -4499,8 +4515,6 @@
             <w:r>
               <w:t>No IRQ!!</w:t>
             </w:r>
-            <w:bookmarkStart w:id="0" w:name="_GoBack"/>
-            <w:bookmarkEnd w:id="0"/>
           </w:p>
         </w:tc>
       </w:tr>
@@ -4537,10 +4551,7 @@
               <w:jc w:val="center"/>
             </w:pPr>
             <w:r>
-              <w:t>No IRQ</w:t>
-            </w:r>
-            <w:r>
-              <w:t>!!</w:t>
+              <w:t>No IRQ!!</w:t>
             </w:r>
           </w:p>
         </w:tc>
@@ -4578,10 +4589,7 @@
               <w:jc w:val="center"/>
             </w:pPr>
             <w:r>
-              <w:t>No IRQ</w:t>
-            </w:r>
-            <w:r>
-              <w:t>!!</w:t>
+              <w:t>No IRQ!!</w:t>
             </w:r>
           </w:p>
         </w:tc>
@@ -4619,10 +4627,7 @@
               <w:jc w:val="center"/>
             </w:pPr>
             <w:r>
-              <w:t>No IRQ</w:t>
-            </w:r>
-            <w:r>
-              <w:t>!!</w:t>
+              <w:t>No IRQ!!</w:t>
             </w:r>
           </w:p>
         </w:tc>

</xml_diff>

<commit_message>
Final code for demo
</commit_message>
<xml_diff>
--- a/Datasheets/D&C board edge connector.docx
+++ b/Datasheets/D&C board edge connector.docx
@@ -2322,6 +2322,14 @@
                 <w:spacing w:val="4"/>
               </w:rPr>
             </w:pPr>
+            <w:r>
+              <w:rPr>
+                <w:spacing w:val="4"/>
+              </w:rPr>
+              <w:t>Pulse gen</w:t>
+            </w:r>
+            <w:bookmarkStart w:id="0" w:name="_GoBack"/>
+            <w:bookmarkEnd w:id="0"/>
           </w:p>
         </w:tc>
       </w:tr>
@@ -2520,8 +2528,6 @@
             <w:pPr>
               <w:jc w:val="center"/>
             </w:pPr>
-            <w:bookmarkStart w:id="0" w:name="_GoBack"/>
-            <w:bookmarkEnd w:id="0"/>
           </w:p>
         </w:tc>
       </w:tr>
@@ -2833,7 +2839,13 @@
               <w:jc w:val="center"/>
             </w:pPr>
             <w:r>
-              <w:t>DDS - VCC</w:t>
+              <w:t xml:space="preserve">DDS </w:t>
+            </w:r>
+            <w:r>
+              <w:t>–</w:t>
+            </w:r>
+            <w:r>
+              <w:t xml:space="preserve"> VCC</w:t>
             </w:r>
           </w:p>
         </w:tc>

</xml_diff>